<commit_message>
Edited the title 0.1
</commit_message>
<xml_diff>
--- a/Titulka.docx
+++ b/Titulka.docx
@@ -1,6 +1,6 @@
 
 <file path=word/document.xml><?xml version="1.0" encoding="utf-8"?>
-<w:document xmlns:wpc="http://schemas.microsoft.com/office/word/2010/wordprocessingCanvas" xmlns:cx="http://schemas.microsoft.com/office/drawing/2014/chartex" xmlns:cx1="http://schemas.microsoft.com/office/drawing/2015/9/8/chartex" xmlns:cx2="http://schemas.microsoft.com/office/drawing/2015/10/21/chartex" xmlns:cx3="http://schemas.microsoft.com/office/drawing/2016/5/9/chartex" xmlns:cx4="http://schemas.microsoft.com/office/drawing/2016/5/10/chartex" xmlns:cx5="http://schemas.microsoft.com/office/drawing/2016/5/11/chartex" xmlns:cx6="http://schemas.microsoft.com/office/drawing/2016/5/12/chartex" xmlns:cx7="http://schemas.microsoft.com/office/drawing/2016/5/13/chartex" xmlns:cx8="http://schemas.microsoft.com/office/drawing/2016/5/14/chartex" xmlns:mc="http://schemas.openxmlformats.org/markup-compatibility/2006" xmlns:aink="http://schemas.microsoft.com/office/drawing/2016/ink" xmlns:am3d="http://schemas.microsoft.com/office/drawing/2017/model3d" xmlns:o="urn:schemas-microsoft-com:office:office" xmlns:r="http://schemas.openxmlformats.org/officeDocument/2006/relationships" xmlns:m="http://schemas.openxmlformats.org/officeDocument/2006/math" xmlns:v="urn:schemas-microsoft-com:vml" xmlns:wp14="http://schemas.microsoft.com/office/word/2010/wordprocessingDrawing" xmlns:wp="http://schemas.openxmlformats.org/drawingml/2006/wordprocessingDrawing" xmlns:w10="urn:schemas-microsoft-com:office:word" xmlns:w="http://schemas.openxmlformats.org/wordprocessingml/2006/main" xmlns:w14="http://schemas.microsoft.com/office/word/2010/wordml" xmlns:w15="http://schemas.microsoft.com/office/word/2012/wordml" xmlns:w16cid="http://schemas.microsoft.com/office/word/2016/wordml/cid" xmlns:w16se="http://schemas.microsoft.com/office/word/2015/wordml/symex" xmlns:wpg="http://schemas.microsoft.com/office/word/2010/wordprocessingGroup" xmlns:wpi="http://schemas.microsoft.com/office/word/2010/wordprocessingInk" xmlns:wne="http://schemas.microsoft.com/office/word/2006/wordml" xmlns:wps="http://schemas.microsoft.com/office/word/2010/wordprocessingShape" mc:Ignorable="w14 w15 w16se w16cid wp14">
+<w:document xmlns:wpc="http://schemas.microsoft.com/office/word/2010/wordprocessingCanvas" xmlns:cx="http://schemas.microsoft.com/office/drawing/2014/chartex" xmlns:mc="http://schemas.openxmlformats.org/markup-compatibility/2006" xmlns:o="urn:schemas-microsoft-com:office:office" xmlns:r="http://schemas.openxmlformats.org/officeDocument/2006/relationships" xmlns:m="http://schemas.openxmlformats.org/officeDocument/2006/math" xmlns:v="urn:schemas-microsoft-com:vml" xmlns:wp14="http://schemas.microsoft.com/office/word/2010/wordprocessingDrawing" xmlns:wp="http://schemas.openxmlformats.org/drawingml/2006/wordprocessingDrawing" xmlns:w10="urn:schemas-microsoft-com:office:word" xmlns:w="http://schemas.openxmlformats.org/wordprocessingml/2006/main" xmlns:w14="http://schemas.microsoft.com/office/word/2010/wordml" xmlns:w15="http://schemas.microsoft.com/office/word/2012/wordml" xmlns:w16se="http://schemas.microsoft.com/office/word/2015/wordml/symex" xmlns:wpg="http://schemas.microsoft.com/office/word/2010/wordprocessingGroup" xmlns:wpi="http://schemas.microsoft.com/office/word/2010/wordprocessingInk" xmlns:wne="http://schemas.microsoft.com/office/word/2006/wordml" xmlns:wps="http://schemas.microsoft.com/office/word/2010/wordprocessingShape" mc:Ignorable="w14 w15 w16se wp14">
   <w:body>
     <w:p>
       <w:pPr>
@@ -13,8 +13,6 @@
           <w:szCs w:val="24"/>
         </w:rPr>
       </w:pPr>
-      <w:bookmarkStart w:id="0" w:name="_GoBack"/>
-      <w:bookmarkEnd w:id="0"/>
       <w:r>
         <w:rPr>
           <w:rFonts w:ascii="Times New Roman" w:hAnsi="Times New Roman" w:cs="Times New Roman"/>
@@ -233,11 +231,25 @@
           <w:rFonts w:ascii="Times New Roman" w:hAnsi="Times New Roman" w:cs="Times New Roman"/>
           <w:b/>
           <w:color w:val="FF0000"/>
-          <w:sz w:val="40"/>
+          <w:sz w:val="56"/>
           <w:szCs w:val="40"/>
           <w:lang w:val="kk-KZ"/>
         </w:rPr>
       </w:pPr>
+      <w:r>
+        <w:rPr>
+          <w:rFonts w:ascii="Times New Roman" w:hAnsi="Times New Roman"/>
+          <w:sz w:val="24"/>
+        </w:rPr>
+        <w:t xml:space="preserve"> </w:t>
+      </w:r>
+      <w:r>
+        <w:rPr>
+          <w:rFonts w:ascii="Times New Roman" w:hAnsi="Times New Roman"/>
+          <w:sz w:val="36"/>
+        </w:rPr>
+        <w:t>по сетевым технологиям</w:t>
+      </w:r>
     </w:p>
     <w:p>
       <w:pPr>
@@ -380,7 +392,7 @@
           <w:sz w:val="24"/>
           <w:szCs w:val="24"/>
         </w:rPr>
-        <w:t xml:space="preserve"> 3</w:t>
+        <w:t xml:space="preserve"> 4</w:t>
       </w:r>
     </w:p>
     <w:p>
@@ -414,13 +426,23 @@
         </w:rPr>
         <w:t xml:space="preserve">: </w:t>
       </w:r>
-      <w:r>
-        <w:rPr>
-          <w:rFonts w:ascii="Times New Roman" w:hAnsi="Times New Roman" w:cs="Times New Roman"/>
-          <w:sz w:val="24"/>
-          <w:szCs w:val="24"/>
-        </w:rPr>
-        <w:t>МК 17-09Р</w:t>
+      <w:proofErr w:type="spellStart"/>
+      <w:r>
+        <w:rPr>
+          <w:rFonts w:ascii="Times New Roman" w:hAnsi="Times New Roman" w:cs="Times New Roman"/>
+          <w:sz w:val="24"/>
+          <w:szCs w:val="24"/>
+        </w:rPr>
+        <w:t>ВТиПО</w:t>
+      </w:r>
+      <w:proofErr w:type="spellEnd"/>
+      <w:r>
+        <w:rPr>
+          <w:rFonts w:ascii="Times New Roman" w:hAnsi="Times New Roman" w:cs="Times New Roman"/>
+          <w:sz w:val="24"/>
+          <w:szCs w:val="24"/>
+        </w:rPr>
+        <w:t xml:space="preserve"> 16-09 Р1</w:t>
       </w:r>
       <w:r>
         <w:rPr>
@@ -442,6 +464,7 @@
           <w:rFonts w:ascii="Times New Roman" w:hAnsi="Times New Roman" w:cs="Times New Roman"/>
           <w:sz w:val="24"/>
           <w:szCs w:val="24"/>
+          <w:u w:val="single"/>
         </w:rPr>
       </w:pPr>
       <w:r>
@@ -467,24 +490,38 @@
           <w:rFonts w:ascii="Times New Roman" w:hAnsi="Times New Roman" w:cs="Times New Roman"/>
           <w:sz w:val="24"/>
           <w:szCs w:val="24"/>
-        </w:rPr>
-        <w:t>_______</w:t>
-      </w:r>
-      <w:r>
-        <w:rPr>
-          <w:rFonts w:ascii="Times New Roman" w:hAnsi="Times New Roman" w:cs="Times New Roman"/>
-          <w:sz w:val="24"/>
-          <w:szCs w:val="24"/>
+          <w:u w:val="single"/>
+        </w:rPr>
+        <w:t xml:space="preserve">1304000 “Вычислительная техника и программное </w:t>
+      </w:r>
+      <w:proofErr w:type="gramStart"/>
+      <w:r>
+        <w:rPr>
+          <w:rFonts w:ascii="Times New Roman" w:hAnsi="Times New Roman" w:cs="Times New Roman"/>
+          <w:sz w:val="24"/>
+          <w:szCs w:val="24"/>
+          <w:u w:val="single"/>
+        </w:rPr>
+        <w:t>обеспечение”</w:t>
+      </w:r>
+      <w:r>
+        <w:rPr>
+          <w:rFonts w:ascii="Times New Roman" w:hAnsi="Times New Roman" w:cs="Times New Roman"/>
+          <w:sz w:val="24"/>
+          <w:szCs w:val="24"/>
+          <w:u w:val="single"/>
         </w:rPr>
         <w:t>_</w:t>
       </w:r>
-      <w:r>
-        <w:rPr>
-          <w:rFonts w:ascii="Times New Roman" w:hAnsi="Times New Roman" w:cs="Times New Roman"/>
-          <w:sz w:val="24"/>
-          <w:szCs w:val="24"/>
-        </w:rPr>
-        <w:t xml:space="preserve">______________________________________________________ </w:t>
+      <w:proofErr w:type="gramEnd"/>
+      <w:r>
+        <w:rPr>
+          <w:rFonts w:ascii="Times New Roman" w:hAnsi="Times New Roman" w:cs="Times New Roman"/>
+          <w:sz w:val="24"/>
+          <w:szCs w:val="24"/>
+          <w:u w:val="single"/>
+        </w:rPr>
+        <w:t xml:space="preserve"> </w:t>
       </w:r>
     </w:p>
     <w:p>
@@ -503,29 +540,6 @@
       <w:r>
         <w:rPr>
           <w:rFonts w:ascii="Times New Roman" w:hAnsi="Times New Roman" w:cs="Times New Roman"/>
-          <w:sz w:val="24"/>
-          <w:szCs w:val="24"/>
-        </w:rPr>
-        <w:t>_____________________________________________________________________________</w:t>
-      </w:r>
-    </w:p>
-    <w:p>
-      <w:pPr>
-        <w:tabs>
-          <w:tab w:val="left" w:pos="2931"/>
-        </w:tabs>
-        <w:spacing w:before="240" w:line="240" w:lineRule="auto"/>
-        <w:jc w:val="both"/>
-        <w:rPr>
-          <w:rFonts w:ascii="Times New Roman" w:hAnsi="Times New Roman" w:cs="Times New Roman"/>
-          <w:sz w:val="24"/>
-          <w:szCs w:val="24"/>
-        </w:rPr>
-      </w:pPr>
-      <w:proofErr w:type="gramStart"/>
-      <w:r>
-        <w:rPr>
-          <w:rFonts w:ascii="Times New Roman" w:hAnsi="Times New Roman" w:cs="Times New Roman"/>
           <w:b/>
           <w:sz w:val="24"/>
           <w:szCs w:val="24"/>
@@ -539,25 +553,16 @@
           <w:sz w:val="24"/>
           <w:szCs w:val="24"/>
         </w:rPr>
-        <w:t>:_</w:t>
-      </w:r>
-      <w:proofErr w:type="gramEnd"/>
-      <w:r>
-        <w:rPr>
-          <w:rFonts w:ascii="Times New Roman" w:hAnsi="Times New Roman" w:cs="Times New Roman"/>
-          <w:b/>
-          <w:sz w:val="24"/>
-          <w:szCs w:val="24"/>
-        </w:rPr>
-        <w:t>_</w:t>
-      </w:r>
-      <w:r>
-        <w:rPr>
-          <w:rFonts w:ascii="Times New Roman" w:hAnsi="Times New Roman" w:cs="Times New Roman"/>
-          <w:sz w:val="24"/>
-          <w:szCs w:val="24"/>
-        </w:rPr>
-        <w:t>_____________________________________________________________</w:t>
+        <w:t xml:space="preserve">: </w:t>
+      </w:r>
+      <w:r>
+        <w:rPr>
+          <w:rFonts w:ascii="Times New Roman" w:hAnsi="Times New Roman" w:cs="Times New Roman"/>
+          <w:sz w:val="24"/>
+          <w:szCs w:val="24"/>
+          <w:u w:val="single"/>
+        </w:rPr>
+        <w:t>1304043 “техник-программист</w:t>
       </w:r>
     </w:p>
     <w:p>
@@ -585,10 +590,28 @@
       <w:r>
         <w:rPr>
           <w:rFonts w:ascii="Times New Roman" w:hAnsi="Times New Roman" w:cs="Times New Roman"/>
-          <w:sz w:val="24"/>
-          <w:szCs w:val="24"/>
-        </w:rPr>
-        <w:t>__________________________________________________</w:t>
+          <w:b/>
+          <w:sz w:val="24"/>
+          <w:szCs w:val="24"/>
+        </w:rPr>
+        <w:t>:</w:t>
+      </w:r>
+      <w:r>
+        <w:rPr>
+          <w:rFonts w:ascii="Times New Roman" w:hAnsi="Times New Roman" w:cs="Times New Roman"/>
+          <w:sz w:val="24"/>
+          <w:szCs w:val="24"/>
+        </w:rPr>
+        <w:t xml:space="preserve"> </w:t>
+      </w:r>
+      <w:r>
+        <w:rPr>
+          <w:rFonts w:ascii="Times New Roman" w:hAnsi="Times New Roman" w:cs="Times New Roman"/>
+          <w:sz w:val="24"/>
+          <w:szCs w:val="24"/>
+          <w:u w:val="single"/>
+        </w:rPr>
+        <w:t>ТОО “Инновационный технический колледж города Алматы”</w:t>
       </w:r>
     </w:p>
     <w:p>
@@ -681,6 +704,7 @@
         </w:rPr>
         <w:t xml:space="preserve">Период прохождения практики: с </w:t>
       </w:r>
+      <w:proofErr w:type="gramStart"/>
       <w:r>
         <w:rPr>
           <w:rFonts w:ascii="Times New Roman" w:hAnsi="Times New Roman" w:cs="Times New Roman"/>
@@ -697,18 +721,20 @@
           <w:b/>
           <w:sz w:val="24"/>
           <w:szCs w:val="24"/>
-        </w:rPr>
-        <w:t>____</w:t>
-      </w:r>
-      <w:proofErr w:type="gramStart"/>
-      <w:r>
-        <w:rPr>
-          <w:rFonts w:ascii="Times New Roman" w:hAnsi="Times New Roman" w:cs="Times New Roman"/>
-          <w:b/>
-          <w:sz w:val="24"/>
-          <w:szCs w:val="24"/>
-        </w:rPr>
-        <w:t>_</w:t>
+          <w:u w:val="single"/>
+        </w:rPr>
+        <w:t xml:space="preserve"> 14</w:t>
+      </w:r>
+      <w:proofErr w:type="gramEnd"/>
+      <w:r>
+        <w:rPr>
+          <w:rFonts w:ascii="Times New Roman" w:hAnsi="Times New Roman" w:cs="Times New Roman"/>
+          <w:b/>
+          <w:sz w:val="24"/>
+          <w:szCs w:val="24"/>
+          <w:u w:val="single"/>
+        </w:rPr>
+        <w:t xml:space="preserve"> </w:t>
       </w:r>
       <w:r>
         <w:rPr>
@@ -726,46 +752,62 @@
           <w:b/>
           <w:sz w:val="24"/>
           <w:szCs w:val="24"/>
-        </w:rPr>
-        <w:t>_</w:t>
-      </w:r>
-      <w:proofErr w:type="gramEnd"/>
-      <w:r>
-        <w:rPr>
-          <w:rFonts w:ascii="Times New Roman" w:hAnsi="Times New Roman" w:cs="Times New Roman"/>
-          <w:b/>
-          <w:sz w:val="24"/>
-          <w:szCs w:val="24"/>
-        </w:rPr>
-        <w:t>_</w:t>
-      </w:r>
-      <w:r>
-        <w:rPr>
-          <w:rFonts w:ascii="Times New Roman" w:hAnsi="Times New Roman" w:cs="Times New Roman"/>
-          <w:b/>
-          <w:sz w:val="24"/>
-          <w:szCs w:val="24"/>
-        </w:rPr>
-        <w:t>________________</w:t>
-      </w:r>
-      <w:r>
-        <w:rPr>
-          <w:rFonts w:ascii="Times New Roman" w:hAnsi="Times New Roman" w:cs="Times New Roman"/>
-          <w:b/>
-          <w:sz w:val="24"/>
-          <w:szCs w:val="24"/>
+          <w:u w:val="single"/>
           <w:lang w:val="kk-KZ"/>
         </w:rPr>
-        <w:t xml:space="preserve">20 </w:t>
-      </w:r>
-      <w:r>
-        <w:rPr>
-          <w:rFonts w:ascii="Times New Roman" w:hAnsi="Times New Roman" w:cs="Times New Roman"/>
-          <w:b/>
-          <w:sz w:val="24"/>
-          <w:szCs w:val="24"/>
-        </w:rPr>
-        <w:t>_____</w:t>
+        <w:t xml:space="preserve">     </w:t>
+      </w:r>
+      <w:r>
+        <w:rPr>
+          <w:rFonts w:ascii="Times New Roman" w:hAnsi="Times New Roman" w:cs="Times New Roman"/>
+          <w:b/>
+          <w:sz w:val="24"/>
+          <w:szCs w:val="24"/>
+          <w:u w:val="single"/>
+        </w:rPr>
+        <w:t xml:space="preserve">октября     </w:t>
+      </w:r>
+      <w:r>
+        <w:rPr>
+          <w:rFonts w:ascii="Times New Roman" w:hAnsi="Times New Roman" w:cs="Times New Roman"/>
+          <w:b/>
+          <w:sz w:val="24"/>
+          <w:szCs w:val="24"/>
+          <w:lang w:val="kk-KZ"/>
+        </w:rPr>
+        <w:t>20</w:t>
+      </w:r>
+      <w:r>
+        <w:rPr>
+          <w:rFonts w:ascii="Times New Roman" w:hAnsi="Times New Roman" w:cs="Times New Roman"/>
+          <w:b/>
+          <w:sz w:val="24"/>
+          <w:szCs w:val="24"/>
+          <w:u w:val="single"/>
+          <w:lang w:val="kk-KZ"/>
+        </w:rPr>
+        <w:t xml:space="preserve"> </w:t>
+      </w:r>
+      <w:r>
+        <w:rPr>
+          <w:rFonts w:ascii="Times New Roman" w:hAnsi="Times New Roman" w:cs="Times New Roman"/>
+          <w:b/>
+          <w:sz w:val="24"/>
+          <w:szCs w:val="24"/>
+          <w:u w:val="single"/>
+        </w:rPr>
+        <w:t>19</w:t>
+      </w:r>
+      <w:r>
+        <w:rPr>
+          <w:rFonts w:ascii="Times New Roman" w:hAnsi="Times New Roman" w:cs="Times New Roman"/>
+          <w:b/>
+          <w:sz w:val="24"/>
+          <w:szCs w:val="24"/>
+          <w:u w:val="single"/>
+          <w:lang w:val="kk-KZ"/>
+        </w:rPr>
+        <w:t xml:space="preserve"> </w:t>
       </w:r>
       <w:r>
         <w:rPr>
@@ -823,6 +865,7 @@
         </w:rPr>
         <w:t xml:space="preserve"> </w:t>
       </w:r>
+      <w:proofErr w:type="gramStart"/>
       <w:r>
         <w:rPr>
           <w:rFonts w:ascii="Times New Roman" w:hAnsi="Times New Roman" w:cs="Times New Roman"/>
@@ -839,27 +882,40 @@
           <w:b/>
           <w:sz w:val="24"/>
           <w:szCs w:val="24"/>
-        </w:rPr>
-        <w:t>____</w:t>
-      </w:r>
-      <w:proofErr w:type="gramStart"/>
-      <w:r>
-        <w:rPr>
-          <w:rFonts w:ascii="Times New Roman" w:hAnsi="Times New Roman" w:cs="Times New Roman"/>
-          <w:b/>
-          <w:sz w:val="24"/>
-          <w:szCs w:val="24"/>
-        </w:rPr>
-        <w:t>_</w:t>
-      </w:r>
-      <w:r>
-        <w:rPr>
-          <w:rFonts w:ascii="Times New Roman" w:hAnsi="Times New Roman" w:cs="Times New Roman"/>
-          <w:b/>
-          <w:sz w:val="24"/>
-          <w:szCs w:val="24"/>
+          <w:u w:val="single"/>
           <w:lang w:val="kk-KZ"/>
         </w:rPr>
+        <w:t xml:space="preserve"> </w:t>
+      </w:r>
+      <w:r>
+        <w:rPr>
+          <w:rFonts w:ascii="Times New Roman" w:hAnsi="Times New Roman" w:cs="Times New Roman"/>
+          <w:b/>
+          <w:sz w:val="24"/>
+          <w:szCs w:val="24"/>
+          <w:u w:val="single"/>
+        </w:rPr>
+        <w:t>16</w:t>
+      </w:r>
+      <w:proofErr w:type="gramEnd"/>
+      <w:r>
+        <w:rPr>
+          <w:rFonts w:ascii="Times New Roman" w:hAnsi="Times New Roman" w:cs="Times New Roman"/>
+          <w:b/>
+          <w:sz w:val="24"/>
+          <w:szCs w:val="24"/>
+          <w:u w:val="single"/>
+        </w:rPr>
+        <w:t xml:space="preserve"> </w:t>
+      </w:r>
+      <w:r>
+        <w:rPr>
+          <w:rFonts w:ascii="Times New Roman" w:hAnsi="Times New Roman" w:cs="Times New Roman"/>
+          <w:b/>
+          <w:sz w:val="24"/>
+          <w:szCs w:val="24"/>
+          <w:lang w:val="kk-KZ"/>
+        </w:rPr>
         <w:t>»</w:t>
       </w:r>
       <w:r>
@@ -868,37 +924,40 @@
           <w:b/>
           <w:sz w:val="24"/>
           <w:szCs w:val="24"/>
-        </w:rPr>
-        <w:t>_</w:t>
-      </w:r>
-      <w:proofErr w:type="gramEnd"/>
-      <w:r>
-        <w:rPr>
-          <w:rFonts w:ascii="Times New Roman" w:hAnsi="Times New Roman" w:cs="Times New Roman"/>
-          <w:b/>
-          <w:sz w:val="24"/>
-          <w:szCs w:val="24"/>
-        </w:rPr>
-        <w:t>________________</w:t>
-      </w:r>
-      <w:r>
-        <w:rPr>
-          <w:rFonts w:ascii="Times New Roman" w:hAnsi="Times New Roman" w:cs="Times New Roman"/>
-          <w:b/>
-          <w:sz w:val="24"/>
-          <w:szCs w:val="24"/>
+          <w:u w:val="single"/>
+        </w:rPr>
+        <w:t xml:space="preserve">     ноября </w:t>
+      </w:r>
+      <w:r>
+        <w:rPr>
+          <w:rFonts w:ascii="Times New Roman" w:hAnsi="Times New Roman" w:cs="Times New Roman"/>
+          <w:b/>
+          <w:sz w:val="24"/>
+          <w:szCs w:val="24"/>
+          <w:u w:val="single"/>
           <w:lang w:val="kk-KZ"/>
         </w:rPr>
-        <w:t xml:space="preserve">20 </w:t>
-      </w:r>
-      <w:r>
-        <w:rPr>
-          <w:rFonts w:ascii="Times New Roman" w:hAnsi="Times New Roman" w:cs="Times New Roman"/>
-          <w:b/>
-          <w:sz w:val="24"/>
-          <w:szCs w:val="24"/>
-        </w:rPr>
-        <w:t>_____</w:t>
+        <w:t xml:space="preserve">    </w:t>
+      </w:r>
+      <w:r>
+        <w:rPr>
+          <w:rFonts w:ascii="Times New Roman" w:hAnsi="Times New Roman" w:cs="Times New Roman"/>
+          <w:b/>
+          <w:sz w:val="24"/>
+          <w:szCs w:val="24"/>
+          <w:lang w:val="kk-KZ"/>
+        </w:rPr>
+        <w:t>20</w:t>
+      </w:r>
+      <w:r>
+        <w:rPr>
+          <w:rFonts w:ascii="Times New Roman" w:hAnsi="Times New Roman" w:cs="Times New Roman"/>
+          <w:b/>
+          <w:sz w:val="24"/>
+          <w:szCs w:val="24"/>
+          <w:u w:val="single"/>
+        </w:rPr>
+        <w:t xml:space="preserve"> 19 </w:t>
       </w:r>
       <w:r>
         <w:rPr>
@@ -926,9 +985,9 @@
         <w:jc w:val="both"/>
         <w:rPr>
           <w:rFonts w:ascii="Times New Roman" w:hAnsi="Times New Roman" w:cs="Times New Roman"/>
-          <w:b/>
-          <w:sz w:val="24"/>
-          <w:szCs w:val="24"/>
+          <w:sz w:val="24"/>
+          <w:szCs w:val="24"/>
+          <w:u w:val="single"/>
         </w:rPr>
       </w:pPr>
       <w:r>
@@ -938,64 +997,111 @@
           <w:sz w:val="24"/>
           <w:szCs w:val="24"/>
         </w:rPr>
-        <w:t xml:space="preserve">Руководитель </w:t>
-      </w:r>
-      <w:proofErr w:type="gramStart"/>
-      <w:r>
-        <w:rPr>
-          <w:rFonts w:ascii="Times New Roman" w:hAnsi="Times New Roman" w:cs="Times New Roman"/>
-          <w:b/>
-          <w:sz w:val="24"/>
-          <w:szCs w:val="24"/>
-        </w:rPr>
-        <w:t>практики</w:t>
-      </w:r>
-      <w:r>
-        <w:rPr>
-          <w:rFonts w:ascii="Times New Roman" w:hAnsi="Times New Roman" w:cs="Times New Roman"/>
-          <w:b/>
-          <w:sz w:val="24"/>
-          <w:szCs w:val="24"/>
-        </w:rPr>
-        <w:t>:_</w:t>
-      </w:r>
-      <w:proofErr w:type="gramEnd"/>
-      <w:r>
-        <w:rPr>
-          <w:rFonts w:ascii="Times New Roman" w:hAnsi="Times New Roman" w:cs="Times New Roman"/>
-          <w:b/>
-          <w:sz w:val="24"/>
-          <w:szCs w:val="24"/>
-        </w:rPr>
-        <w:t>______________________________________________________</w:t>
-      </w:r>
-    </w:p>
-    <w:p>
-      <w:pPr>
-        <w:spacing w:after="0" w:line="360" w:lineRule="auto"/>
-        <w:jc w:val="both"/>
-        <w:rPr>
-          <w:rFonts w:ascii="Times New Roman" w:hAnsi="Times New Roman" w:cs="Times New Roman"/>
-          <w:sz w:val="24"/>
-          <w:szCs w:val="24"/>
-        </w:rPr>
-      </w:pPr>
-      <w:r>
-        <w:rPr>
-          <w:rFonts w:ascii="Times New Roman" w:hAnsi="Times New Roman" w:cs="Times New Roman"/>
-          <w:b/>
-          <w:sz w:val="24"/>
-          <w:szCs w:val="24"/>
+        <w:t>Руководитель практики</w:t>
+      </w:r>
+      <w:r>
+        <w:rPr>
+          <w:rFonts w:ascii="Times New Roman" w:hAnsi="Times New Roman" w:cs="Times New Roman"/>
+          <w:b/>
+          <w:sz w:val="24"/>
+          <w:szCs w:val="24"/>
+        </w:rPr>
+        <w:t>:</w:t>
+      </w:r>
+      <w:r>
+        <w:rPr>
+          <w:rFonts w:ascii="Times New Roman" w:hAnsi="Times New Roman" w:cs="Times New Roman"/>
+          <w:b/>
+          <w:sz w:val="24"/>
+          <w:szCs w:val="24"/>
+          <w:u w:val="single"/>
         </w:rPr>
         <w:t xml:space="preserve"> </w:t>
       </w:r>
-      <w:r>
-        <w:rPr>
-          <w:rFonts w:ascii="Times New Roman" w:hAnsi="Times New Roman" w:cs="Times New Roman"/>
-          <w:sz w:val="24"/>
-          <w:szCs w:val="24"/>
-        </w:rPr>
-        <w:t>_____________________________________________________________________________</w:t>
+      <w:proofErr w:type="spellStart"/>
+      <w:r>
+        <w:rPr>
+          <w:rFonts w:ascii="Times New Roman" w:hAnsi="Times New Roman" w:cs="Times New Roman"/>
+          <w:b/>
+          <w:sz w:val="24"/>
+          <w:szCs w:val="24"/>
+          <w:u w:val="single"/>
+        </w:rPr>
+        <w:t>Гимадиев</w:t>
+      </w:r>
+      <w:proofErr w:type="spellEnd"/>
+      <w:r>
+        <w:rPr>
+          <w:rFonts w:ascii="Times New Roman" w:hAnsi="Times New Roman" w:cs="Times New Roman"/>
+          <w:b/>
+          <w:sz w:val="24"/>
+          <w:szCs w:val="24"/>
+          <w:u w:val="single"/>
+        </w:rPr>
+        <w:t xml:space="preserve"> Тимур </w:t>
+      </w:r>
+      <w:proofErr w:type="spellStart"/>
+      <w:r>
+        <w:rPr>
+          <w:rFonts w:ascii="Times New Roman" w:hAnsi="Times New Roman" w:cs="Times New Roman"/>
+          <w:b/>
+          <w:sz w:val="24"/>
+          <w:szCs w:val="24"/>
+          <w:u w:val="single"/>
+        </w:rPr>
+        <w:t>Насырович</w:t>
+      </w:r>
+      <w:r>
+        <w:rPr>
+          <w:rFonts w:ascii="Times New Roman" w:hAnsi="Times New Roman" w:cs="Times New Roman"/>
+          <w:b/>
+          <w:sz w:val="24"/>
+          <w:szCs w:val="24"/>
+          <w:u w:val="single"/>
+        </w:rPr>
+        <w:tab/>
+      </w:r>
+      <w:r>
+        <w:rPr>
+          <w:rFonts w:ascii="Times New Roman" w:hAnsi="Times New Roman" w:cs="Times New Roman"/>
+          <w:b/>
+          <w:sz w:val="24"/>
+          <w:szCs w:val="24"/>
+          <w:u w:val="single"/>
+        </w:rPr>
+        <w:tab/>
+      </w:r>
+      <w:r>
+        <w:rPr>
+          <w:rFonts w:ascii="Times New Roman" w:hAnsi="Times New Roman" w:cs="Times New Roman"/>
+          <w:b/>
+          <w:sz w:val="24"/>
+          <w:szCs w:val="24"/>
+          <w:u w:val="single"/>
+        </w:rPr>
+        <w:tab/>
+      </w:r>
+      <w:proofErr w:type="spellEnd"/>
+      <w:r>
+        <w:rPr>
+          <w:rFonts w:ascii="Times New Roman" w:hAnsi="Times New Roman" w:cs="Times New Roman"/>
+          <w:b/>
+          <w:sz w:val="24"/>
+          <w:szCs w:val="24"/>
+          <w:u w:val="single"/>
+        </w:rPr>
+        <w:tab/>
+        <w:t xml:space="preserve">        </w:t>
+      </w:r>
+      <w:r>
+        <w:rPr>
+          <w:rFonts w:ascii="Times New Roman" w:hAnsi="Times New Roman" w:cs="Times New Roman"/>
+          <w:b/>
+          <w:sz w:val="24"/>
+          <w:szCs w:val="24"/>
+          <w:u w:val="single"/>
+        </w:rPr>
+        <w:tab/>
       </w:r>
     </w:p>
     <w:p>
@@ -1044,6 +1150,8 @@
           <w:szCs w:val="24"/>
         </w:rPr>
       </w:pPr>
+      <w:bookmarkStart w:id="0" w:name="_GoBack"/>
+      <w:bookmarkEnd w:id="0"/>
     </w:p>
     <w:p>
       <w:pPr>
@@ -1260,6 +1368,36 @@
     </w:p>
     <w:p>
       <w:pPr>
+        <w:rPr>
+          <w:rFonts w:ascii="Times New Roman" w:hAnsi="Times New Roman" w:cs="Times New Roman"/>
+          <w:sz w:val="24"/>
+          <w:szCs w:val="24"/>
+        </w:rPr>
+      </w:pPr>
+      <w:r>
+        <w:rPr>
+          <w:rFonts w:ascii="Times New Roman" w:hAnsi="Times New Roman" w:cs="Times New Roman"/>
+          <w:sz w:val="24"/>
+          <w:szCs w:val="24"/>
+        </w:rPr>
+        <w:br w:type="page"/>
+      </w:r>
+    </w:p>
+    <w:p>
+      <w:pPr>
+        <w:tabs>
+          <w:tab w:val="left" w:pos="2931"/>
+        </w:tabs>
+        <w:spacing w:after="0" w:line="240" w:lineRule="auto"/>
+        <w:rPr>
+          <w:rFonts w:ascii="Times New Roman" w:hAnsi="Times New Roman" w:cs="Times New Roman"/>
+          <w:sz w:val="24"/>
+          <w:szCs w:val="24"/>
+        </w:rPr>
+      </w:pPr>
+    </w:p>
+    <w:p>
+      <w:pPr>
         <w:pStyle w:val="1"/>
         <w:ind w:left="851"/>
         <w:jc w:val="center"/>
@@ -1272,7 +1410,6 @@
           <w:rFonts w:ascii="Times New Roman" w:hAnsi="Times New Roman" w:cs="Times New Roman"/>
           <w:noProof/>
         </w:rPr>
-        <w:lastRenderedPageBreak/>
         <mc:AlternateContent>
           <mc:Choice Requires="wpg">
             <w:drawing>
@@ -1965,19 +2102,8 @@
                                         <w:sz w:val="20"/>
                                         <w:lang w:val="ru-RU"/>
                                       </w:rPr>
-                                      <w:t xml:space="preserve">Денисов </w:t>
+                                      <w:t>Денисов Д.А.</w:t>
                                     </w:r>
-                                    <w:proofErr w:type="gramStart"/>
-                                    <w:r>
-                                      <w:rPr>
-                                        <w:rFonts w:ascii="Times New Roman" w:hAnsi="Times New Roman"/>
-                                        <w:i w:val="0"/>
-                                        <w:sz w:val="20"/>
-                                        <w:lang w:val="ru-RU"/>
-                                      </w:rPr>
-                                      <w:t>Д.А.</w:t>
-                                    </w:r>
-                                    <w:proofErr w:type="gramEnd"/>
                                   </w:p>
                                 </w:tc>
                                 <w:tc>
@@ -3038,7 +3164,7 @@
           </mc:Choice>
           <mc:Fallback>
             <w:pict>
-              <v:group w14:anchorId="76B67ADE" id="Group 86" o:spid="_x0000_s1026" style="position:absolute;left:0;text-align:left;margin-left:56.7pt;margin-top:19.85pt;width:518.9pt;height:802.2pt;z-index:251659264;mso-position-horizontal-relative:page;mso-position-vertical-relative:page" coordorigin="1134,397" coordsize="10378,16044" o:gfxdata="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" o:allowincell="f">
+              <v:group w14:anchorId="76B67ADE" id="Group 86" o:spid="_x0000_s1026" style="position:absolute;left:0;text-align:left;margin-left:56.7pt;margin-top:19.85pt;width:518.9pt;height:802.2pt;z-index:251659264;mso-position-horizontal-relative:page;mso-position-vertical-relative:page" coordorigin="1134,397" coordsize="10378,16044" o:gfxdata="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" o:allowincell="f">
                 <v:shapetype id="_x0000_t202" coordsize="21600,21600" o:spt="202" path="m,l,21600r21600,l21600,xe">
                   <v:stroke joinstyle="miter"/>
                   <v:path gradientshapeok="t" o:connecttype="rect"/>
@@ -3667,19 +3793,8 @@
                                   <w:sz w:val="20"/>
                                   <w:lang w:val="ru-RU"/>
                                 </w:rPr>
-                                <w:t xml:space="preserve">Денисов </w:t>
+                                <w:t>Денисов Д.А.</w:t>
                               </w:r>
-                              <w:proofErr w:type="gramStart"/>
-                              <w:r>
-                                <w:rPr>
-                                  <w:rFonts w:ascii="Times New Roman" w:hAnsi="Times New Roman"/>
-                                  <w:i w:val="0"/>
-                                  <w:sz w:val="20"/>
-                                  <w:lang w:val="ru-RU"/>
-                                </w:rPr>
-                                <w:t>Д.А.</w:t>
-                              </w:r>
-                              <w:proofErr w:type="gramEnd"/>
                             </w:p>
                           </w:tc>
                           <w:tc>
@@ -4582,1149 +4697,6 @@
         <w:t>СОДЕРЖАНИЕ</w:t>
       </w:r>
     </w:p>
-    <w:p>
-      <w:pPr>
-        <w:ind w:right="-2"/>
-        <w:jc w:val="right"/>
-        <w:rPr>
-          <w:sz w:val="28"/>
-          <w:lang w:val="kk-KZ"/>
-        </w:rPr>
-      </w:pPr>
-      <w:r>
-        <w:rPr>
-          <w:sz w:val="28"/>
-          <w:lang w:val="kk-KZ"/>
-        </w:rPr>
-        <w:t>стр</w:t>
-      </w:r>
-    </w:p>
-    <w:tbl>
-      <w:tblPr>
-        <w:tblW w:w="0" w:type="auto"/>
-        <w:tblLook w:val="04A0" w:firstRow="1" w:lastRow="0" w:firstColumn="1" w:lastColumn="0" w:noHBand="0" w:noVBand="1"/>
-      </w:tblPr>
-      <w:tblGrid>
-        <w:gridCol w:w="8827"/>
-        <w:gridCol w:w="528"/>
-      </w:tblGrid>
-      <w:tr>
-        <w:tc>
-          <w:tcPr>
-            <w:tcW w:w="8827" w:type="dxa"/>
-          </w:tcPr>
-          <w:p>
-            <w:pPr>
-              <w:ind w:right="-2"/>
-              <w:jc w:val="both"/>
-              <w:rPr>
-                <w:sz w:val="28"/>
-              </w:rPr>
-            </w:pPr>
-            <w:r>
-              <w:rPr>
-                <w:sz w:val="28"/>
-              </w:rPr>
-              <w:t xml:space="preserve">ВВЕДЕНИЕ </w:t>
-            </w:r>
-          </w:p>
-        </w:tc>
-        <w:tc>
-          <w:tcPr>
-            <w:tcW w:w="528" w:type="dxa"/>
-          </w:tcPr>
-          <w:p>
-            <w:pPr>
-              <w:ind w:right="-2"/>
-              <w:jc w:val="right"/>
-              <w:rPr>
-                <w:color w:val="FF0000"/>
-                <w:sz w:val="28"/>
-              </w:rPr>
-            </w:pPr>
-            <w:r>
-              <w:rPr>
-                <w:color w:val="FF0000"/>
-                <w:sz w:val="28"/>
-              </w:rPr>
-              <w:t>8</w:t>
-            </w:r>
-          </w:p>
-        </w:tc>
-      </w:tr>
-      <w:tr>
-        <w:tc>
-          <w:tcPr>
-            <w:tcW w:w="8827" w:type="dxa"/>
-          </w:tcPr>
-          <w:p>
-            <w:pPr>
-              <w:ind w:right="-2"/>
-              <w:jc w:val="both"/>
-              <w:rPr>
-                <w:sz w:val="28"/>
-              </w:rPr>
-            </w:pPr>
-            <w:r>
-              <w:rPr>
-                <w:sz w:val="28"/>
-                <w:szCs w:val="28"/>
-              </w:rPr>
-              <w:t xml:space="preserve">1 </w:t>
-            </w:r>
-            <w:r>
-              <w:rPr>
-                <w:sz w:val="28"/>
-                <w:szCs w:val="28"/>
-              </w:rPr>
-              <w:t>ОСНОВНАЯ ЧАСТЬ</w:t>
-            </w:r>
-          </w:p>
-        </w:tc>
-        <w:tc>
-          <w:tcPr>
-            <w:tcW w:w="528" w:type="dxa"/>
-          </w:tcPr>
-          <w:p>
-            <w:pPr>
-              <w:ind w:right="-2"/>
-              <w:jc w:val="right"/>
-              <w:rPr>
-                <w:color w:val="FF0000"/>
-                <w:sz w:val="28"/>
-              </w:rPr>
-            </w:pPr>
-            <w:r>
-              <w:rPr>
-                <w:color w:val="FF0000"/>
-                <w:sz w:val="28"/>
-              </w:rPr>
-              <w:t>10</w:t>
-            </w:r>
-          </w:p>
-        </w:tc>
-      </w:tr>
-      <w:tr>
-        <w:tc>
-          <w:tcPr>
-            <w:tcW w:w="8827" w:type="dxa"/>
-          </w:tcPr>
-          <w:p>
-            <w:pPr>
-              <w:ind w:right="-2"/>
-              <w:jc w:val="both"/>
-              <w:rPr>
-                <w:sz w:val="28"/>
-                <w:lang w:val="kk-KZ"/>
-              </w:rPr>
-            </w:pPr>
-            <w:r>
-              <w:rPr>
-                <w:sz w:val="28"/>
-              </w:rPr>
-              <w:t xml:space="preserve">1.2 </w:t>
-            </w:r>
-            <w:r>
-              <w:rPr>
-                <w:rFonts w:ascii="OpenSansRegular" w:hAnsi="OpenSansRegular"/>
-                <w:color w:val="000000"/>
-                <w:sz w:val="23"/>
-                <w:szCs w:val="23"/>
-                <w:shd w:val="clear" w:color="auto" w:fill="FFFFFF"/>
-              </w:rPr>
-              <w:t xml:space="preserve">Сетевые технологии и </w:t>
-            </w:r>
-            <w:proofErr w:type="spellStart"/>
-            <w:r>
-              <w:rPr>
-                <w:rFonts w:ascii="OpenSansRegular" w:hAnsi="OpenSansRegular"/>
-                <w:color w:val="000000"/>
-                <w:sz w:val="23"/>
-                <w:szCs w:val="23"/>
-                <w:shd w:val="clear" w:color="auto" w:fill="FFFFFF"/>
-              </w:rPr>
-              <w:t>Internet</w:t>
-            </w:r>
-            <w:proofErr w:type="spellEnd"/>
-          </w:p>
-        </w:tc>
-        <w:tc>
-          <w:tcPr>
-            <w:tcW w:w="528" w:type="dxa"/>
-          </w:tcPr>
-          <w:p>
-            <w:pPr>
-              <w:ind w:right="-2"/>
-              <w:jc w:val="right"/>
-              <w:rPr>
-                <w:color w:val="FF0000"/>
-                <w:sz w:val="28"/>
-              </w:rPr>
-            </w:pPr>
-            <w:r>
-              <w:rPr>
-                <w:color w:val="FF0000"/>
-                <w:sz w:val="28"/>
-              </w:rPr>
-              <w:t>10</w:t>
-            </w:r>
-          </w:p>
-        </w:tc>
-      </w:tr>
-      <w:tr>
-        <w:tc>
-          <w:tcPr>
-            <w:tcW w:w="8827" w:type="dxa"/>
-          </w:tcPr>
-          <w:p>
-            <w:pPr>
-              <w:ind w:right="-2"/>
-              <w:jc w:val="both"/>
-              <w:rPr>
-                <w:sz w:val="28"/>
-                <w:lang w:val="kk-KZ"/>
-              </w:rPr>
-            </w:pPr>
-            <w:r>
-              <w:rPr>
-                <w:sz w:val="28"/>
-              </w:rPr>
-              <w:t xml:space="preserve">1.3 </w:t>
-            </w:r>
-            <w:r>
-              <w:rPr>
-                <w:rFonts w:ascii="OpenSansRegular" w:hAnsi="OpenSansRegular"/>
-                <w:color w:val="000000"/>
-                <w:sz w:val="23"/>
-                <w:szCs w:val="23"/>
-                <w:shd w:val="clear" w:color="auto" w:fill="FFFFFF"/>
-              </w:rPr>
-              <w:t>ВЫСОКОСКОРОСТНЫЕ КАНАЛЫ ПЕРЕДАЧИ ДАННЫХ</w:t>
-            </w:r>
-          </w:p>
-        </w:tc>
-        <w:tc>
-          <w:tcPr>
-            <w:tcW w:w="528" w:type="dxa"/>
-          </w:tcPr>
-          <w:p>
-            <w:pPr>
-              <w:ind w:right="-2"/>
-              <w:jc w:val="right"/>
-              <w:rPr>
-                <w:color w:val="FF0000"/>
-                <w:sz w:val="28"/>
-              </w:rPr>
-            </w:pPr>
-            <w:r>
-              <w:rPr>
-                <w:color w:val="FF0000"/>
-                <w:sz w:val="28"/>
-              </w:rPr>
-              <w:t>10</w:t>
-            </w:r>
-          </w:p>
-        </w:tc>
-      </w:tr>
-      <w:tr>
-        <w:tc>
-          <w:tcPr>
-            <w:tcW w:w="8827" w:type="dxa"/>
-          </w:tcPr>
-          <w:p>
-            <w:pPr>
-              <w:ind w:right="-2"/>
-              <w:jc w:val="both"/>
-              <w:rPr>
-                <w:sz w:val="28"/>
-                <w:lang w:val="kk-KZ"/>
-              </w:rPr>
-            </w:pPr>
-            <w:r>
-              <w:rPr>
-                <w:sz w:val="28"/>
-              </w:rPr>
-              <w:t>1.</w:t>
-            </w:r>
-            <w:r>
-              <w:rPr>
-                <w:sz w:val="28"/>
-              </w:rPr>
-              <w:t>4</w:t>
-            </w:r>
-            <w:r>
-              <w:rPr>
-                <w:sz w:val="28"/>
-              </w:rPr>
-              <w:t xml:space="preserve"> </w:t>
-            </w:r>
-            <w:r>
-              <w:rPr>
-                <w:rFonts w:ascii="OpenSansRegular" w:hAnsi="OpenSansRegular"/>
-                <w:color w:val="000000"/>
-                <w:sz w:val="23"/>
-                <w:szCs w:val="23"/>
-                <w:shd w:val="clear" w:color="auto" w:fill="FFFFFF"/>
-              </w:rPr>
-              <w:t>ЛОКАЛЬНЫЕ СЕТИ</w:t>
-            </w:r>
-          </w:p>
-        </w:tc>
-        <w:tc>
-          <w:tcPr>
-            <w:tcW w:w="528" w:type="dxa"/>
-          </w:tcPr>
-          <w:p>
-            <w:pPr>
-              <w:ind w:right="-2"/>
-              <w:jc w:val="right"/>
-              <w:rPr>
-                <w:color w:val="FF0000"/>
-                <w:sz w:val="28"/>
-              </w:rPr>
-            </w:pPr>
-            <w:r>
-              <w:rPr>
-                <w:color w:val="FF0000"/>
-                <w:sz w:val="28"/>
-              </w:rPr>
-              <w:t>12</w:t>
-            </w:r>
-          </w:p>
-        </w:tc>
-      </w:tr>
-      <w:tr>
-        <w:tc>
-          <w:tcPr>
-            <w:tcW w:w="8827" w:type="dxa"/>
-          </w:tcPr>
-          <w:p>
-            <w:pPr>
-              <w:ind w:right="-2"/>
-              <w:jc w:val="both"/>
-              <w:rPr>
-                <w:sz w:val="28"/>
-              </w:rPr>
-            </w:pPr>
-            <w:r>
-              <w:rPr>
-                <w:sz w:val="28"/>
-              </w:rPr>
-              <w:t>1.</w:t>
-            </w:r>
-            <w:r>
-              <w:rPr>
-                <w:sz w:val="28"/>
-              </w:rPr>
-              <w:t>5</w:t>
-            </w:r>
-            <w:r>
-              <w:rPr>
-                <w:sz w:val="28"/>
-              </w:rPr>
-              <w:t xml:space="preserve"> </w:t>
-            </w:r>
-            <w:r>
-              <w:rPr>
-                <w:rFonts w:ascii="OpenSansRegular" w:hAnsi="OpenSansRegular"/>
-                <w:color w:val="000000"/>
-                <w:sz w:val="23"/>
-                <w:szCs w:val="23"/>
-                <w:shd w:val="clear" w:color="auto" w:fill="FFFFFF"/>
-              </w:rPr>
-              <w:t>ГЛОБАЛЬНЫЕ СЕТИ</w:t>
-            </w:r>
-          </w:p>
-        </w:tc>
-        <w:tc>
-          <w:tcPr>
-            <w:tcW w:w="528" w:type="dxa"/>
-          </w:tcPr>
-          <w:p>
-            <w:pPr>
-              <w:ind w:right="-2"/>
-              <w:jc w:val="right"/>
-              <w:rPr>
-                <w:color w:val="FF0000"/>
-                <w:sz w:val="28"/>
-              </w:rPr>
-            </w:pPr>
-            <w:r>
-              <w:rPr>
-                <w:color w:val="FF0000"/>
-                <w:sz w:val="28"/>
-              </w:rPr>
-              <w:t>12</w:t>
-            </w:r>
-          </w:p>
-        </w:tc>
-      </w:tr>
-      <w:tr>
-        <w:tc>
-          <w:tcPr>
-            <w:tcW w:w="8827" w:type="dxa"/>
-          </w:tcPr>
-          <w:p>
-            <w:pPr>
-              <w:ind w:right="-2"/>
-              <w:jc w:val="both"/>
-              <w:rPr>
-                <w:sz w:val="28"/>
-              </w:rPr>
-            </w:pPr>
-            <w:r>
-              <w:rPr>
-                <w:sz w:val="28"/>
-              </w:rPr>
-              <w:t>1.</w:t>
-            </w:r>
-            <w:r>
-              <w:rPr>
-                <w:sz w:val="28"/>
-              </w:rPr>
-              <w:t>6</w:t>
-            </w:r>
-            <w:r>
-              <w:rPr>
-                <w:sz w:val="28"/>
-              </w:rPr>
-              <w:t xml:space="preserve"> </w:t>
-            </w:r>
-            <w:r>
-              <w:rPr>
-                <w:rFonts w:ascii="OpenSansRegular" w:hAnsi="OpenSansRegular"/>
-                <w:color w:val="000000"/>
-                <w:sz w:val="23"/>
-                <w:szCs w:val="23"/>
-                <w:shd w:val="clear" w:color="auto" w:fill="FFFFFF"/>
-              </w:rPr>
-              <w:t>ТЕХНОЛОГИИ, ИСПОЛЬЗУЕМЫЕ В INTERNET И INTRANET</w:t>
-            </w:r>
-          </w:p>
-        </w:tc>
-        <w:tc>
-          <w:tcPr>
-            <w:tcW w:w="528" w:type="dxa"/>
-          </w:tcPr>
-          <w:p>
-            <w:pPr>
-              <w:ind w:right="-2"/>
-              <w:jc w:val="right"/>
-              <w:rPr>
-                <w:color w:val="FF0000"/>
-                <w:sz w:val="28"/>
-              </w:rPr>
-            </w:pPr>
-            <w:r>
-              <w:rPr>
-                <w:color w:val="FF0000"/>
-                <w:sz w:val="28"/>
-              </w:rPr>
-              <w:t>15</w:t>
-            </w:r>
-          </w:p>
-        </w:tc>
-      </w:tr>
-      <w:tr>
-        <w:tc>
-          <w:tcPr>
-            <w:tcW w:w="8827" w:type="dxa"/>
-          </w:tcPr>
-          <w:p>
-            <w:pPr>
-              <w:ind w:right="-2"/>
-              <w:jc w:val="both"/>
-              <w:rPr>
-                <w:sz w:val="28"/>
-              </w:rPr>
-            </w:pPr>
-            <w:r>
-              <w:rPr>
-                <w:sz w:val="28"/>
-              </w:rPr>
-              <w:t xml:space="preserve">2 </w:t>
-            </w:r>
-            <w:r>
-              <w:rPr>
-                <w:sz w:val="28"/>
-                <w:szCs w:val="28"/>
-              </w:rPr>
-              <w:t>СПЕЦИАЛЬНАЯ ЧАСТЬ</w:t>
-            </w:r>
-          </w:p>
-        </w:tc>
-        <w:tc>
-          <w:tcPr>
-            <w:tcW w:w="528" w:type="dxa"/>
-          </w:tcPr>
-          <w:p>
-            <w:pPr>
-              <w:ind w:right="-2"/>
-              <w:jc w:val="right"/>
-              <w:rPr>
-                <w:color w:val="FF0000"/>
-                <w:sz w:val="28"/>
-              </w:rPr>
-            </w:pPr>
-            <w:r>
-              <w:rPr>
-                <w:color w:val="AEAAAA" w:themeColor="background2" w:themeShade="BF"/>
-                <w:sz w:val="28"/>
-              </w:rPr>
-              <w:t>24</w:t>
-            </w:r>
-          </w:p>
-        </w:tc>
-      </w:tr>
-      <w:tr>
-        <w:tc>
-          <w:tcPr>
-            <w:tcW w:w="8827" w:type="dxa"/>
-          </w:tcPr>
-          <w:p>
-            <w:pPr>
-              <w:ind w:right="-2"/>
-              <w:jc w:val="both"/>
-              <w:rPr>
-                <w:sz w:val="28"/>
-                <w:lang w:val="kk-KZ"/>
-              </w:rPr>
-            </w:pPr>
-            <w:r>
-              <w:rPr>
-                <w:sz w:val="28"/>
-              </w:rPr>
-              <w:t xml:space="preserve">2.1 </w:t>
-            </w:r>
-            <w:proofErr w:type="spellStart"/>
-            <w:r>
-              <w:rPr>
-                <w:sz w:val="28"/>
-              </w:rPr>
-              <w:t>Есептің</w:t>
-            </w:r>
-            <w:proofErr w:type="spellEnd"/>
-            <w:r>
-              <w:rPr>
-                <w:sz w:val="28"/>
-              </w:rPr>
-              <w:t xml:space="preserve"> </w:t>
-            </w:r>
-            <w:proofErr w:type="spellStart"/>
-            <w:r>
-              <w:rPr>
-                <w:sz w:val="28"/>
-              </w:rPr>
-              <w:t>қойылымы</w:t>
-            </w:r>
-            <w:proofErr w:type="spellEnd"/>
-          </w:p>
-        </w:tc>
-        <w:tc>
-          <w:tcPr>
-            <w:tcW w:w="528" w:type="dxa"/>
-          </w:tcPr>
-          <w:p>
-            <w:pPr>
-              <w:ind w:right="-2"/>
-              <w:jc w:val="right"/>
-              <w:rPr>
-                <w:color w:val="FF0000"/>
-                <w:sz w:val="28"/>
-              </w:rPr>
-            </w:pPr>
-            <w:r>
-              <w:rPr>
-                <w:color w:val="FF0000"/>
-                <w:sz w:val="28"/>
-              </w:rPr>
-              <w:t>25</w:t>
-            </w:r>
-          </w:p>
-        </w:tc>
-      </w:tr>
-      <w:tr>
-        <w:tc>
-          <w:tcPr>
-            <w:tcW w:w="8827" w:type="dxa"/>
-          </w:tcPr>
-          <w:p>
-            <w:pPr>
-              <w:ind w:right="-2"/>
-              <w:jc w:val="both"/>
-              <w:rPr>
-                <w:sz w:val="28"/>
-              </w:rPr>
-            </w:pPr>
-            <w:r>
-              <w:rPr>
-                <w:sz w:val="28"/>
-                <w:szCs w:val="28"/>
-              </w:rPr>
-              <w:t xml:space="preserve">2.1.1 </w:t>
-            </w:r>
-            <w:r>
-              <w:rPr>
-                <w:sz w:val="28"/>
-                <w:szCs w:val="28"/>
-                <w:lang w:val="kk-KZ"/>
-              </w:rPr>
-              <w:t>Жобаның мақсаты</w:t>
-            </w:r>
-          </w:p>
-        </w:tc>
-        <w:tc>
-          <w:tcPr>
-            <w:tcW w:w="528" w:type="dxa"/>
-          </w:tcPr>
-          <w:p>
-            <w:pPr>
-              <w:ind w:right="-2"/>
-              <w:jc w:val="right"/>
-              <w:rPr>
-                <w:color w:val="FF0000"/>
-                <w:sz w:val="28"/>
-              </w:rPr>
-            </w:pPr>
-            <w:r>
-              <w:rPr>
-                <w:color w:val="FF0000"/>
-                <w:sz w:val="28"/>
-              </w:rPr>
-              <w:t>26</w:t>
-            </w:r>
-          </w:p>
-        </w:tc>
-      </w:tr>
-      <w:tr>
-        <w:tc>
-          <w:tcPr>
-            <w:tcW w:w="8827" w:type="dxa"/>
-          </w:tcPr>
-          <w:p>
-            <w:pPr>
-              <w:ind w:right="-2"/>
-              <w:jc w:val="both"/>
-              <w:rPr>
-                <w:sz w:val="28"/>
-                <w:szCs w:val="28"/>
-              </w:rPr>
-            </w:pPr>
-            <w:r>
-              <w:rPr>
-                <w:bCs/>
-                <w:sz w:val="28"/>
-                <w:szCs w:val="28"/>
-                <w:lang w:val="kk-KZ"/>
-              </w:rPr>
-              <w:t xml:space="preserve">2.1.2 </w:t>
-            </w:r>
-            <w:proofErr w:type="spellStart"/>
-            <w:r>
-              <w:rPr>
-                <w:bCs/>
-                <w:sz w:val="28"/>
-                <w:szCs w:val="28"/>
-              </w:rPr>
-              <w:t>Жобаның</w:t>
-            </w:r>
-            <w:proofErr w:type="spellEnd"/>
-            <w:r>
-              <w:rPr>
-                <w:bCs/>
-                <w:sz w:val="28"/>
-                <w:szCs w:val="28"/>
-              </w:rPr>
-              <w:t xml:space="preserve"> </w:t>
-            </w:r>
-            <w:proofErr w:type="spellStart"/>
-            <w:r>
-              <w:rPr>
-                <w:bCs/>
-                <w:sz w:val="28"/>
-                <w:szCs w:val="28"/>
-              </w:rPr>
-              <w:t>өз</w:t>
-            </w:r>
-            <w:proofErr w:type="spellEnd"/>
-            <w:r>
-              <w:rPr>
-                <w:bCs/>
-                <w:sz w:val="28"/>
-                <w:szCs w:val="28"/>
-                <w:lang w:val="kk-KZ"/>
-              </w:rPr>
-              <w:t>ектілігі</w:t>
-            </w:r>
-          </w:p>
-          <w:p>
-            <w:pPr>
-              <w:ind w:right="-2"/>
-              <w:jc w:val="both"/>
-              <w:rPr>
-                <w:sz w:val="28"/>
-                <w:lang w:val="kk-KZ"/>
-              </w:rPr>
-            </w:pPr>
-            <w:r>
-              <w:rPr>
-                <w:sz w:val="28"/>
-                <w:szCs w:val="28"/>
-              </w:rPr>
-              <w:t xml:space="preserve">2.1.2 </w:t>
-            </w:r>
-            <w:r>
-              <w:rPr>
-                <w:sz w:val="28"/>
-                <w:szCs w:val="28"/>
-                <w:lang w:val="kk-KZ"/>
-              </w:rPr>
-              <w:t>Идентификатор кестесі</w:t>
-            </w:r>
-          </w:p>
-        </w:tc>
-        <w:tc>
-          <w:tcPr>
-            <w:tcW w:w="528" w:type="dxa"/>
-          </w:tcPr>
-          <w:p>
-            <w:pPr>
-              <w:ind w:right="-2"/>
-              <w:jc w:val="right"/>
-              <w:rPr>
-                <w:color w:val="FF0000"/>
-                <w:sz w:val="28"/>
-              </w:rPr>
-            </w:pPr>
-            <w:r>
-              <w:rPr>
-                <w:color w:val="FF0000"/>
-                <w:sz w:val="28"/>
-              </w:rPr>
-              <w:t>26</w:t>
-            </w:r>
-          </w:p>
-        </w:tc>
-      </w:tr>
-      <w:tr>
-        <w:tc>
-          <w:tcPr>
-            <w:tcW w:w="8827" w:type="dxa"/>
-          </w:tcPr>
-          <w:p>
-            <w:pPr>
-              <w:ind w:right="-2"/>
-              <w:jc w:val="both"/>
-              <w:rPr>
-                <w:sz w:val="28"/>
-                <w:lang w:val="kk-KZ"/>
-              </w:rPr>
-            </w:pPr>
-            <w:r>
-              <w:rPr>
-                <w:sz w:val="28"/>
-                <w:lang w:val="kk-KZ"/>
-              </w:rPr>
-              <w:t>2.2 Есептің шешу әдістері</w:t>
-            </w:r>
-          </w:p>
-        </w:tc>
-        <w:tc>
-          <w:tcPr>
-            <w:tcW w:w="528" w:type="dxa"/>
-          </w:tcPr>
-          <w:p>
-            <w:pPr>
-              <w:ind w:right="-2"/>
-              <w:jc w:val="right"/>
-              <w:rPr>
-                <w:color w:val="FF0000"/>
-                <w:sz w:val="28"/>
-              </w:rPr>
-            </w:pPr>
-            <w:r>
-              <w:rPr>
-                <w:color w:val="FF0000"/>
-                <w:sz w:val="28"/>
-              </w:rPr>
-              <w:t>26</w:t>
-            </w:r>
-          </w:p>
-        </w:tc>
-      </w:tr>
-      <w:tr>
-        <w:tc>
-          <w:tcPr>
-            <w:tcW w:w="8827" w:type="dxa"/>
-          </w:tcPr>
-          <w:p>
-            <w:pPr>
-              <w:pStyle w:val="HTML"/>
-              <w:shd w:val="clear" w:color="auto" w:fill="FFFFFF"/>
-              <w:rPr>
-                <w:sz w:val="28"/>
-                <w:lang w:val="kk-KZ"/>
-              </w:rPr>
-            </w:pPr>
-            <w:r>
-              <w:rPr>
-                <w:rFonts w:ascii="Times New Roman" w:hAnsi="Times New Roman" w:cs="Times New Roman"/>
-                <w:bCs/>
-                <w:sz w:val="28"/>
-                <w:szCs w:val="28"/>
-              </w:rPr>
-              <w:t>2.2</w:t>
-            </w:r>
-            <w:r>
-              <w:rPr>
-                <w:rFonts w:ascii="Times New Roman" w:hAnsi="Times New Roman" w:cs="Times New Roman"/>
-                <w:bCs/>
-                <w:sz w:val="28"/>
-                <w:szCs w:val="28"/>
-              </w:rPr>
-              <w:t>.</w:t>
-            </w:r>
-            <w:r>
-              <w:rPr>
-                <w:rFonts w:ascii="Times New Roman" w:hAnsi="Times New Roman" w:cs="Times New Roman"/>
-                <w:bCs/>
-                <w:sz w:val="28"/>
-                <w:szCs w:val="28"/>
-                <w:lang w:val="kk-KZ"/>
-              </w:rPr>
-              <w:t>1</w:t>
-            </w:r>
-            <w:r>
-              <w:rPr>
-                <w:rFonts w:ascii="Times New Roman" w:hAnsi="Times New Roman" w:cs="Times New Roman"/>
-                <w:bCs/>
-                <w:sz w:val="28"/>
-                <w:szCs w:val="28"/>
-              </w:rPr>
-              <w:t xml:space="preserve"> </w:t>
-            </w:r>
-            <w:r>
-              <w:rPr>
-                <w:rFonts w:ascii="Times New Roman" w:hAnsi="Times New Roman" w:cs="Times New Roman"/>
-                <w:bCs/>
-                <w:sz w:val="28"/>
-                <w:szCs w:val="28"/>
-                <w:lang w:val="kk-KZ"/>
-              </w:rPr>
-              <w:t>Есептің талаптары</w:t>
-            </w:r>
-          </w:p>
-        </w:tc>
-        <w:tc>
-          <w:tcPr>
-            <w:tcW w:w="528" w:type="dxa"/>
-          </w:tcPr>
-          <w:p>
-            <w:pPr>
-              <w:ind w:right="-2"/>
-              <w:jc w:val="right"/>
-              <w:rPr>
-                <w:color w:val="FF0000"/>
-                <w:sz w:val="28"/>
-              </w:rPr>
-            </w:pPr>
-            <w:r>
-              <w:rPr>
-                <w:color w:val="FF0000"/>
-                <w:sz w:val="28"/>
-              </w:rPr>
-              <w:t>26</w:t>
-            </w:r>
-          </w:p>
-        </w:tc>
-      </w:tr>
-      <w:tr>
-        <w:tc>
-          <w:tcPr>
-            <w:tcW w:w="8827" w:type="dxa"/>
-          </w:tcPr>
-          <w:p>
-            <w:pPr>
-              <w:ind w:right="-2"/>
-              <w:jc w:val="both"/>
-              <w:rPr>
-                <w:sz w:val="28"/>
-                <w:szCs w:val="28"/>
-              </w:rPr>
-            </w:pPr>
-            <w:r>
-              <w:rPr>
-                <w:sz w:val="28"/>
-                <w:szCs w:val="28"/>
-              </w:rPr>
-              <w:t>2.2.2</w:t>
-            </w:r>
-            <w:r>
-              <w:rPr>
-                <w:sz w:val="28"/>
-                <w:szCs w:val="28"/>
-              </w:rPr>
-              <w:t xml:space="preserve"> </w:t>
-            </w:r>
-            <w:r>
-              <w:rPr>
-                <w:sz w:val="28"/>
-                <w:szCs w:val="28"/>
-                <w:lang w:val="kk-KZ"/>
-              </w:rPr>
-              <w:t>Модульдер жұмысың сипаттау</w:t>
-            </w:r>
-          </w:p>
-        </w:tc>
-        <w:tc>
-          <w:tcPr>
-            <w:tcW w:w="528" w:type="dxa"/>
-          </w:tcPr>
-          <w:p>
-            <w:pPr>
-              <w:ind w:right="-2"/>
-              <w:jc w:val="right"/>
-              <w:rPr>
-                <w:color w:val="FF0000"/>
-                <w:sz w:val="28"/>
-              </w:rPr>
-            </w:pPr>
-            <w:r>
-              <w:rPr>
-                <w:color w:val="FF0000"/>
-                <w:sz w:val="28"/>
-              </w:rPr>
-              <w:t>26</w:t>
-            </w:r>
-          </w:p>
-        </w:tc>
-      </w:tr>
-      <w:tr>
-        <w:tc>
-          <w:tcPr>
-            <w:tcW w:w="8827" w:type="dxa"/>
-          </w:tcPr>
-          <w:p>
-            <w:pPr>
-              <w:ind w:right="-2"/>
-              <w:jc w:val="both"/>
-              <w:rPr>
-                <w:sz w:val="28"/>
-                <w:szCs w:val="28"/>
-                <w:lang w:val="kk-KZ"/>
-              </w:rPr>
-            </w:pPr>
-            <w:r>
-              <w:rPr>
-                <w:sz w:val="28"/>
-                <w:szCs w:val="28"/>
-                <w:lang w:val="kk-KZ"/>
-              </w:rPr>
-              <w:t>2.2.3 Модульдің орындалу кезендері</w:t>
-            </w:r>
-          </w:p>
-        </w:tc>
-        <w:tc>
-          <w:tcPr>
-            <w:tcW w:w="528" w:type="dxa"/>
-          </w:tcPr>
-          <w:p>
-            <w:pPr>
-              <w:ind w:right="-2"/>
-              <w:jc w:val="right"/>
-              <w:rPr>
-                <w:color w:val="FF0000"/>
-                <w:sz w:val="28"/>
-              </w:rPr>
-            </w:pPr>
-            <w:r>
-              <w:rPr>
-                <w:color w:val="FF0000"/>
-                <w:sz w:val="28"/>
-              </w:rPr>
-              <w:t>27</w:t>
-            </w:r>
-          </w:p>
-        </w:tc>
-      </w:tr>
-      <w:tr>
-        <w:tc>
-          <w:tcPr>
-            <w:tcW w:w="8827" w:type="dxa"/>
-          </w:tcPr>
-          <w:p>
-            <w:pPr>
-              <w:ind w:right="-2"/>
-              <w:jc w:val="both"/>
-              <w:rPr>
-                <w:sz w:val="28"/>
-                <w:szCs w:val="28"/>
-                <w:lang w:val="kk-KZ"/>
-              </w:rPr>
-            </w:pPr>
-            <w:r>
-              <w:rPr>
-                <w:sz w:val="28"/>
-                <w:szCs w:val="28"/>
-              </w:rPr>
-              <w:t>2.2.3.1</w:t>
-            </w:r>
-          </w:p>
-        </w:tc>
-        <w:tc>
-          <w:tcPr>
-            <w:tcW w:w="528" w:type="dxa"/>
-          </w:tcPr>
-          <w:p>
-            <w:pPr>
-              <w:ind w:right="-2"/>
-              <w:jc w:val="right"/>
-              <w:rPr>
-                <w:color w:val="FF0000"/>
-                <w:sz w:val="28"/>
-              </w:rPr>
-            </w:pPr>
-            <w:r>
-              <w:rPr>
-                <w:color w:val="FF0000"/>
-                <w:sz w:val="28"/>
-              </w:rPr>
-              <w:t>27</w:t>
-            </w:r>
-          </w:p>
-        </w:tc>
-      </w:tr>
-      <w:tr>
-        <w:tc>
-          <w:tcPr>
-            <w:tcW w:w="8827" w:type="dxa"/>
-          </w:tcPr>
-          <w:p>
-            <w:pPr>
-              <w:ind w:right="-2"/>
-              <w:jc w:val="both"/>
-              <w:rPr>
-                <w:sz w:val="28"/>
-                <w:szCs w:val="28"/>
-                <w:lang w:val="kk-KZ"/>
-              </w:rPr>
-            </w:pPr>
-            <w:r>
-              <w:rPr>
-                <w:sz w:val="28"/>
-                <w:szCs w:val="28"/>
-              </w:rPr>
-              <w:t>2.2.</w:t>
-            </w:r>
-            <w:r>
-              <w:rPr>
-                <w:sz w:val="28"/>
-                <w:szCs w:val="28"/>
-                <w:lang w:val="kk-KZ"/>
-              </w:rPr>
-              <w:t>3.2</w:t>
-            </w:r>
-          </w:p>
-        </w:tc>
-        <w:tc>
-          <w:tcPr>
-            <w:tcW w:w="528" w:type="dxa"/>
-          </w:tcPr>
-          <w:p>
-            <w:pPr>
-              <w:ind w:right="-2"/>
-              <w:jc w:val="right"/>
-              <w:rPr>
-                <w:color w:val="FF0000"/>
-                <w:sz w:val="28"/>
-              </w:rPr>
-            </w:pPr>
-            <w:r>
-              <w:rPr>
-                <w:color w:val="FF0000"/>
-                <w:sz w:val="28"/>
-              </w:rPr>
-              <w:t>27</w:t>
-            </w:r>
-          </w:p>
-        </w:tc>
-      </w:tr>
-      <w:tr>
-        <w:tc>
-          <w:tcPr>
-            <w:tcW w:w="8827" w:type="dxa"/>
-          </w:tcPr>
-          <w:p>
-            <w:pPr>
-              <w:ind w:right="-2"/>
-              <w:jc w:val="both"/>
-              <w:rPr>
-                <w:sz w:val="28"/>
-                <w:szCs w:val="28"/>
-                <w:lang w:val="kk-KZ"/>
-              </w:rPr>
-            </w:pPr>
-            <w:r>
-              <w:rPr>
-                <w:sz w:val="28"/>
-                <w:szCs w:val="28"/>
-              </w:rPr>
-              <w:t>2.2.3.</w:t>
-            </w:r>
-            <w:r>
-              <w:rPr>
-                <w:sz w:val="28"/>
-                <w:szCs w:val="28"/>
-                <w:lang w:val="kk-KZ"/>
-              </w:rPr>
-              <w:t>3</w:t>
-            </w:r>
-          </w:p>
-          <w:p>
-            <w:pPr>
-              <w:ind w:right="-2"/>
-              <w:jc w:val="both"/>
-              <w:rPr>
-                <w:sz w:val="28"/>
-                <w:szCs w:val="28"/>
-                <w:lang w:val="kk-KZ"/>
-              </w:rPr>
-            </w:pPr>
-            <w:r>
-              <w:rPr>
-                <w:sz w:val="28"/>
-                <w:szCs w:val="28"/>
-                <w:lang w:val="kk-KZ"/>
-              </w:rPr>
-              <w:t>и т.д.</w:t>
-            </w:r>
-          </w:p>
-        </w:tc>
-        <w:tc>
-          <w:tcPr>
-            <w:tcW w:w="528" w:type="dxa"/>
-          </w:tcPr>
-          <w:p>
-            <w:pPr>
-              <w:ind w:right="-2"/>
-              <w:jc w:val="right"/>
-              <w:rPr>
-                <w:color w:val="FF0000"/>
-                <w:sz w:val="28"/>
-              </w:rPr>
-            </w:pPr>
-            <w:r>
-              <w:rPr>
-                <w:color w:val="FF0000"/>
-                <w:sz w:val="28"/>
-              </w:rPr>
-              <w:t>27</w:t>
-            </w:r>
-          </w:p>
-        </w:tc>
-      </w:tr>
-    </w:tbl>
-    <w:p/>
     <w:sectPr>
       <w:pgSz w:w="11906" w:h="16838"/>
       <w:pgMar w:top="1134" w:right="850" w:bottom="1134" w:left="1701" w:header="708" w:footer="708" w:gutter="0"/>
@@ -5736,7 +4708,7 @@
 </file>
 
 <file path=word/styles.xml><?xml version="1.0" encoding="utf-8"?>
-<w:styles xmlns:mc="http://schemas.openxmlformats.org/markup-compatibility/2006" xmlns:r="http://schemas.openxmlformats.org/officeDocument/2006/relationships" xmlns:w="http://schemas.openxmlformats.org/wordprocessingml/2006/main" xmlns:w14="http://schemas.microsoft.com/office/word/2010/wordml" xmlns:w15="http://schemas.microsoft.com/office/word/2012/wordml" xmlns:w16cid="http://schemas.microsoft.com/office/word/2016/wordml/cid" xmlns:w16se="http://schemas.microsoft.com/office/word/2015/wordml/symex" mc:Ignorable="w14 w15 w16se w16cid">
+<w:styles xmlns:mc="http://schemas.openxmlformats.org/markup-compatibility/2006" xmlns:r="http://schemas.openxmlformats.org/officeDocument/2006/relationships" xmlns:w="http://schemas.openxmlformats.org/wordprocessingml/2006/main" xmlns:w14="http://schemas.microsoft.com/office/word/2010/wordml" xmlns:w15="http://schemas.microsoft.com/office/word/2012/wordml" xmlns:w16se="http://schemas.microsoft.com/office/word/2015/wordml/symex" mc:Ignorable="w14 w15 w16se">
   <w:docDefaults>
     <w:rPrDefault>
       <w:rPr>
@@ -5752,7 +4724,7 @@
       </w:pPr>
     </w:pPrDefault>
   </w:docDefaults>
-  <w:latentStyles w:defLockedState="0" w:defUIPriority="99" w:defSemiHidden="0" w:defUnhideWhenUsed="0" w:defQFormat="0" w:count="376">
+  <w:latentStyles w:defLockedState="0" w:defUIPriority="99" w:defSemiHidden="0" w:defUnhideWhenUsed="0" w:defQFormat="0" w:count="371">
     <w:lsdException w:name="Normal" w:uiPriority="0" w:qFormat="1"/>
     <w:lsdException w:name="heading 1" w:uiPriority="0" w:qFormat="1"/>
     <w:lsdException w:name="heading 2" w:semiHidden="1" w:uiPriority="9" w:unhideWhenUsed="1" w:qFormat="1"/>
@@ -6124,11 +5096,6 @@
     <w:lsdException w:name="List Table 5 Dark Accent 6" w:uiPriority="50"/>
     <w:lsdException w:name="List Table 6 Colorful Accent 6" w:uiPriority="51"/>
     <w:lsdException w:name="List Table 7 Colorful Accent 6" w:uiPriority="52"/>
-    <w:lsdException w:name="Mention" w:semiHidden="1" w:unhideWhenUsed="1"/>
-    <w:lsdException w:name="Smart Hyperlink" w:semiHidden="1" w:unhideWhenUsed="1"/>
-    <w:lsdException w:name="Hashtag" w:semiHidden="1" w:unhideWhenUsed="1"/>
-    <w:lsdException w:name="Unresolved Mention" w:semiHidden="1" w:unhideWhenUsed="1"/>
-    <w:lsdException w:name="Smart Link" w:semiHidden="1" w:unhideWhenUsed="1"/>
   </w:latentStyles>
   <w:style w:type="paragraph" w:default="1" w:styleId="a">
     <w:name w:val="Normal"/>
@@ -6157,7 +5124,6 @@
   <w:style w:type="character" w:default="1" w:styleId="a0">
     <w:name w:val="Default Paragraph Font"/>
     <w:uiPriority w:val="1"/>
-    <w:semiHidden/>
     <w:unhideWhenUsed/>
   </w:style>
   <w:style w:type="table" w:default="1" w:styleId="a1">

</xml_diff>

<commit_message>
Special part was done
</commit_message>
<xml_diff>
--- a/Titulka.docx
+++ b/Titulka.docx
@@ -1,6 +1,6 @@
 
 <file path=word/document.xml><?xml version="1.0" encoding="utf-8"?>
-<w:document xmlns:wpc="http://schemas.microsoft.com/office/word/2010/wordprocessingCanvas" xmlns:cx="http://schemas.microsoft.com/office/drawing/2014/chartex" xmlns:mc="http://schemas.openxmlformats.org/markup-compatibility/2006" xmlns:o="urn:schemas-microsoft-com:office:office" xmlns:r="http://schemas.openxmlformats.org/officeDocument/2006/relationships" xmlns:m="http://schemas.openxmlformats.org/officeDocument/2006/math" xmlns:v="urn:schemas-microsoft-com:vml" xmlns:wp14="http://schemas.microsoft.com/office/word/2010/wordprocessingDrawing" xmlns:wp="http://schemas.openxmlformats.org/drawingml/2006/wordprocessingDrawing" xmlns:w10="urn:schemas-microsoft-com:office:word" xmlns:w="http://schemas.openxmlformats.org/wordprocessingml/2006/main" xmlns:w14="http://schemas.microsoft.com/office/word/2010/wordml" xmlns:w15="http://schemas.microsoft.com/office/word/2012/wordml" xmlns:w16se="http://schemas.microsoft.com/office/word/2015/wordml/symex" xmlns:wpg="http://schemas.microsoft.com/office/word/2010/wordprocessingGroup" xmlns:wpi="http://schemas.microsoft.com/office/word/2010/wordprocessingInk" xmlns:wne="http://schemas.microsoft.com/office/word/2006/wordml" xmlns:wps="http://schemas.microsoft.com/office/word/2010/wordprocessingShape" mc:Ignorable="w14 w15 w16se wp14">
+<w:document xmlns:wpc="http://schemas.microsoft.com/office/word/2010/wordprocessingCanvas" xmlns:cx="http://schemas.microsoft.com/office/drawing/2014/chartex" xmlns:cx1="http://schemas.microsoft.com/office/drawing/2015/9/8/chartex" xmlns:cx2="http://schemas.microsoft.com/office/drawing/2015/10/21/chartex" xmlns:cx3="http://schemas.microsoft.com/office/drawing/2016/5/9/chartex" xmlns:cx4="http://schemas.microsoft.com/office/drawing/2016/5/10/chartex" xmlns:cx5="http://schemas.microsoft.com/office/drawing/2016/5/11/chartex" xmlns:cx6="http://schemas.microsoft.com/office/drawing/2016/5/12/chartex" xmlns:cx7="http://schemas.microsoft.com/office/drawing/2016/5/13/chartex" xmlns:cx8="http://schemas.microsoft.com/office/drawing/2016/5/14/chartex" xmlns:mc="http://schemas.openxmlformats.org/markup-compatibility/2006" xmlns:aink="http://schemas.microsoft.com/office/drawing/2016/ink" xmlns:am3d="http://schemas.microsoft.com/office/drawing/2017/model3d" xmlns:o="urn:schemas-microsoft-com:office:office" xmlns:r="http://schemas.openxmlformats.org/officeDocument/2006/relationships" xmlns:m="http://schemas.openxmlformats.org/officeDocument/2006/math" xmlns:v="urn:schemas-microsoft-com:vml" xmlns:wp14="http://schemas.microsoft.com/office/word/2010/wordprocessingDrawing" xmlns:wp="http://schemas.openxmlformats.org/drawingml/2006/wordprocessingDrawing" xmlns:w10="urn:schemas-microsoft-com:office:word" xmlns:w="http://schemas.openxmlformats.org/wordprocessingml/2006/main" xmlns:w14="http://schemas.microsoft.com/office/word/2010/wordml" xmlns:w15="http://schemas.microsoft.com/office/word/2012/wordml" xmlns:w16cid="http://schemas.microsoft.com/office/word/2016/wordml/cid" xmlns:w16se="http://schemas.microsoft.com/office/word/2015/wordml/symex" xmlns:wpg="http://schemas.microsoft.com/office/word/2010/wordprocessingGroup" xmlns:wpi="http://schemas.microsoft.com/office/word/2010/wordprocessingInk" xmlns:wne="http://schemas.microsoft.com/office/word/2006/wordml" xmlns:wps="http://schemas.microsoft.com/office/word/2010/wordprocessingShape" mc:Ignorable="w14 w15 w16se w16cid wp14">
   <w:body>
     <w:p>
       <w:pPr>
@@ -1620,8 +1620,6 @@
                                       </w:rPr>
                                       <w:t>РК</w:t>
                                     </w:r>
-                                    <w:bookmarkStart w:id="0" w:name="_GoBack"/>
-                                    <w:bookmarkEnd w:id="0"/>
                                     <w:r>
                                       <w:rPr>
                                         <w:rFonts w:ascii="Times New Roman" w:hAnsi="Times New Roman"/>
@@ -3165,7 +3163,7 @@
           </mc:Choice>
           <mc:Fallback>
             <w:pict>
-              <v:group w14:anchorId="76B67ADE" id="Group 86" o:spid="_x0000_s1026" style="position:absolute;left:0;text-align:left;margin-left:56.7pt;margin-top:19.85pt;width:518.9pt;height:802.2pt;z-index:251659264;mso-position-horizontal-relative:page;mso-position-vertical-relative:page" coordorigin="1134,397" coordsize="10378,16044" o:gfxdata="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" o:allowincell="f">
+              <v:group w14:anchorId="76B67ADE" id="Group 86" o:spid="_x0000_s1026" style="position:absolute;left:0;text-align:left;margin-left:56.7pt;margin-top:19.85pt;width:518.9pt;height:802.2pt;z-index:251659264;mso-position-horizontal-relative:page;mso-position-vertical-relative:page" coordorigin="1134,397" coordsize="10378,16044" o:gfxdata="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" o:allowincell="f">
                 <v:shapetype id="_x0000_t202" coordsize="21600,21600" o:spt="202" path="m,l,21600r21600,l21600,xe">
                   <v:stroke joinstyle="miter"/>
                   <v:path gradientshapeok="t" o:connecttype="rect"/>
@@ -3339,8 +3337,6 @@
                                 </w:rPr>
                                 <w:t>РК</w:t>
                               </w:r>
-                              <w:bookmarkStart w:id="1" w:name="_GoBack"/>
-                              <w:bookmarkEnd w:id="1"/>
                               <w:r>
                                 <w:rPr>
                                   <w:rFonts w:ascii="Times New Roman" w:hAnsi="Times New Roman"/>
@@ -4731,7 +4727,6 @@
     <w:p>
       <w:pPr>
         <w:ind w:right="-2"/>
-        <w:jc w:val="right"/>
         <w:rPr>
           <w:rFonts w:ascii="Times New Roman" w:hAnsi="Times New Roman" w:cs="Times New Roman"/>
           <w:color w:val="000000" w:themeColor="text1"/>
@@ -4740,7 +4735,9 @@
           <w:lang w:val="kk-KZ"/>
         </w:rPr>
       </w:pPr>
-      <w:r>
+    </w:p>
+    <w:p>
+      <w:pPr>
         <w:rPr>
           <w:rFonts w:ascii="Times New Roman" w:hAnsi="Times New Roman" w:cs="Times New Roman"/>
           <w:color w:val="000000" w:themeColor="text1"/>
@@ -4748,1157 +4745,119 @@
           <w:szCs w:val="28"/>
           <w:lang w:val="kk-KZ"/>
         </w:rPr>
-        <w:t>стр</w:t>
+      </w:pPr>
+      <w:r>
+        <w:rPr>
+          <w:rFonts w:ascii="Times New Roman" w:hAnsi="Times New Roman" w:cs="Times New Roman"/>
+          <w:color w:val="000000" w:themeColor="text1"/>
+          <w:sz w:val="28"/>
+          <w:szCs w:val="28"/>
+          <w:lang w:val="kk-KZ"/>
+        </w:rPr>
+        <w:t xml:space="preserve">ВВЕДЕНИЕ </w:t>
       </w:r>
     </w:p>
-    <w:tbl>
-      <w:tblPr>
-        <w:tblW w:w="9461" w:type="dxa"/>
-        <w:tblLook w:val="04A0" w:firstRow="1" w:lastRow="0" w:firstColumn="1" w:lastColumn="0" w:noHBand="0" w:noVBand="1"/>
-      </w:tblPr>
-      <w:tblGrid>
-        <w:gridCol w:w="8827"/>
-        <w:gridCol w:w="634"/>
-      </w:tblGrid>
-      <w:tr>
-        <w:tc>
-          <w:tcPr>
-            <w:tcW w:w="8827" w:type="dxa"/>
-          </w:tcPr>
-          <w:p>
-            <w:pPr>
-              <w:ind w:right="-2"/>
-              <w:jc w:val="both"/>
-              <w:rPr>
-                <w:rFonts w:ascii="Times New Roman" w:hAnsi="Times New Roman" w:cs="Times New Roman"/>
-                <w:color w:val="000000" w:themeColor="text1"/>
-                <w:sz w:val="28"/>
-                <w:szCs w:val="28"/>
-              </w:rPr>
-            </w:pPr>
-            <w:r>
-              <w:rPr>
-                <w:rFonts w:ascii="Times New Roman" w:hAnsi="Times New Roman" w:cs="Times New Roman"/>
-                <w:color w:val="000000" w:themeColor="text1"/>
-                <w:sz w:val="28"/>
-                <w:szCs w:val="28"/>
-              </w:rPr>
-              <w:t xml:space="preserve">ВВЕДЕНИЕ </w:t>
-            </w:r>
-          </w:p>
-        </w:tc>
-        <w:tc>
-          <w:tcPr>
-            <w:tcW w:w="634" w:type="dxa"/>
-          </w:tcPr>
-          <w:p>
-            <w:pPr>
-              <w:ind w:right="-2"/>
-              <w:jc w:val="right"/>
-              <w:rPr>
-                <w:rFonts w:ascii="Times New Roman" w:hAnsi="Times New Roman" w:cs="Times New Roman"/>
-                <w:color w:val="000000" w:themeColor="text1"/>
-                <w:sz w:val="28"/>
-                <w:szCs w:val="28"/>
-              </w:rPr>
-            </w:pPr>
-            <w:r>
-              <w:rPr>
-                <w:rFonts w:ascii="Times New Roman" w:hAnsi="Times New Roman" w:cs="Times New Roman"/>
-                <w:color w:val="000000" w:themeColor="text1"/>
-                <w:sz w:val="28"/>
-                <w:szCs w:val="28"/>
-              </w:rPr>
-              <w:t>8</w:t>
-            </w:r>
-          </w:p>
-        </w:tc>
-      </w:tr>
-      <w:tr>
-        <w:tc>
-          <w:tcPr>
-            <w:tcW w:w="8827" w:type="dxa"/>
-          </w:tcPr>
-          <w:p>
-            <w:pPr>
-              <w:ind w:right="-2"/>
-              <w:jc w:val="both"/>
-              <w:rPr>
-                <w:rFonts w:ascii="Times New Roman" w:hAnsi="Times New Roman" w:cs="Times New Roman"/>
-                <w:color w:val="000000" w:themeColor="text1"/>
-                <w:sz w:val="28"/>
-                <w:szCs w:val="28"/>
-              </w:rPr>
-            </w:pPr>
-            <w:r>
-              <w:rPr>
-                <w:rFonts w:ascii="Times New Roman" w:hAnsi="Times New Roman" w:cs="Times New Roman"/>
-                <w:color w:val="000000" w:themeColor="text1"/>
-                <w:sz w:val="28"/>
-                <w:szCs w:val="28"/>
-              </w:rPr>
-              <w:t>1 ОСНОВНАЯ ЧАСТЬ</w:t>
-            </w:r>
-          </w:p>
-        </w:tc>
-        <w:tc>
-          <w:tcPr>
-            <w:tcW w:w="634" w:type="dxa"/>
-          </w:tcPr>
-          <w:p>
-            <w:pPr>
-              <w:ind w:right="-2"/>
-              <w:jc w:val="right"/>
-              <w:rPr>
-                <w:rFonts w:ascii="Times New Roman" w:hAnsi="Times New Roman" w:cs="Times New Roman"/>
-                <w:color w:val="000000" w:themeColor="text1"/>
-                <w:sz w:val="28"/>
-                <w:szCs w:val="28"/>
-              </w:rPr>
-            </w:pPr>
-            <w:r>
-              <w:rPr>
-                <w:rFonts w:ascii="Times New Roman" w:hAnsi="Times New Roman" w:cs="Times New Roman"/>
-                <w:color w:val="000000" w:themeColor="text1"/>
-                <w:sz w:val="28"/>
-                <w:szCs w:val="28"/>
-              </w:rPr>
-              <w:t>10</w:t>
-            </w:r>
-          </w:p>
-        </w:tc>
-      </w:tr>
-      <w:tr>
-        <w:tc>
-          <w:tcPr>
-            <w:tcW w:w="8827" w:type="dxa"/>
-          </w:tcPr>
-          <w:p>
-            <w:pPr>
-              <w:ind w:right="-2"/>
-              <w:jc w:val="both"/>
-              <w:rPr>
-                <w:rFonts w:ascii="Times New Roman" w:hAnsi="Times New Roman" w:cs="Times New Roman"/>
-                <w:color w:val="000000" w:themeColor="text1"/>
-                <w:sz w:val="28"/>
-                <w:szCs w:val="28"/>
-                <w:lang w:val="de-DE"/>
-              </w:rPr>
-            </w:pPr>
-            <w:r>
-              <w:rPr>
-                <w:rFonts w:ascii="Times New Roman" w:hAnsi="Times New Roman" w:cs="Times New Roman"/>
-                <w:color w:val="000000" w:themeColor="text1"/>
-                <w:sz w:val="28"/>
-                <w:szCs w:val="28"/>
-              </w:rPr>
-              <w:t>1.1</w:t>
-            </w:r>
-            <w:r>
-              <w:rPr>
-                <w:rFonts w:ascii="Times New Roman" w:hAnsi="Times New Roman" w:cs="Times New Roman"/>
-                <w:color w:val="000000" w:themeColor="text1"/>
-                <w:sz w:val="28"/>
-                <w:szCs w:val="28"/>
-              </w:rPr>
-              <w:t xml:space="preserve"> </w:t>
-            </w:r>
-            <w:r>
-              <w:rPr>
-                <w:rFonts w:ascii="Times New Roman" w:hAnsi="Times New Roman" w:cs="Times New Roman"/>
-                <w:color w:val="000000" w:themeColor="text1"/>
-                <w:sz w:val="28"/>
-                <w:szCs w:val="28"/>
-                <w:shd w:val="clear" w:color="auto" w:fill="FFFFFF"/>
-                <w:lang w:val="en-US"/>
-              </w:rPr>
-              <w:t>Windows Server</w:t>
-            </w:r>
-          </w:p>
-        </w:tc>
-        <w:tc>
-          <w:tcPr>
-            <w:tcW w:w="634" w:type="dxa"/>
-          </w:tcPr>
-          <w:p>
-            <w:pPr>
-              <w:ind w:right="-2"/>
-              <w:jc w:val="right"/>
-              <w:rPr>
-                <w:rFonts w:ascii="Times New Roman" w:hAnsi="Times New Roman" w:cs="Times New Roman"/>
-                <w:color w:val="000000" w:themeColor="text1"/>
-                <w:sz w:val="28"/>
-                <w:szCs w:val="28"/>
-              </w:rPr>
-            </w:pPr>
-            <w:r>
-              <w:rPr>
-                <w:rFonts w:ascii="Times New Roman" w:hAnsi="Times New Roman" w:cs="Times New Roman"/>
-                <w:color w:val="000000" w:themeColor="text1"/>
-                <w:sz w:val="28"/>
-                <w:szCs w:val="28"/>
-              </w:rPr>
-              <w:t>10</w:t>
-            </w:r>
-          </w:p>
-        </w:tc>
-      </w:tr>
-      <w:tr>
-        <w:tc>
-          <w:tcPr>
-            <w:tcW w:w="8827" w:type="dxa"/>
-          </w:tcPr>
-          <w:p>
-            <w:pPr>
-              <w:ind w:right="-2"/>
-              <w:jc w:val="both"/>
-              <w:rPr>
-                <w:rFonts w:ascii="Times New Roman" w:hAnsi="Times New Roman" w:cs="Times New Roman"/>
-                <w:color w:val="000000" w:themeColor="text1"/>
-                <w:sz w:val="28"/>
-                <w:szCs w:val="28"/>
-                <w:lang w:val="en-US"/>
-              </w:rPr>
-            </w:pPr>
-            <w:r>
-              <w:rPr>
-                <w:rFonts w:ascii="Times New Roman" w:hAnsi="Times New Roman" w:cs="Times New Roman"/>
-                <w:color w:val="000000" w:themeColor="text1"/>
-                <w:sz w:val="28"/>
-                <w:szCs w:val="28"/>
-              </w:rPr>
-              <w:t xml:space="preserve">1.2 Безопасность </w:t>
-            </w:r>
-            <w:r>
-              <w:rPr>
-                <w:rFonts w:ascii="Times New Roman" w:hAnsi="Times New Roman" w:cs="Times New Roman"/>
-                <w:color w:val="000000" w:themeColor="text1"/>
-                <w:sz w:val="28"/>
-                <w:szCs w:val="28"/>
-                <w:lang w:val="en-US"/>
-              </w:rPr>
-              <w:t>Microsoft Windows Server 2016</w:t>
-            </w:r>
-          </w:p>
-        </w:tc>
-        <w:tc>
-          <w:tcPr>
-            <w:tcW w:w="634" w:type="dxa"/>
-          </w:tcPr>
-          <w:p>
-            <w:pPr>
-              <w:ind w:right="-2"/>
-              <w:jc w:val="right"/>
-              <w:rPr>
-                <w:rFonts w:ascii="Times New Roman" w:hAnsi="Times New Roman" w:cs="Times New Roman"/>
-                <w:color w:val="000000" w:themeColor="text1"/>
-                <w:sz w:val="28"/>
-                <w:szCs w:val="28"/>
-              </w:rPr>
-            </w:pPr>
-            <w:r>
-              <w:rPr>
-                <w:rFonts w:ascii="Times New Roman" w:hAnsi="Times New Roman" w:cs="Times New Roman"/>
-                <w:color w:val="000000" w:themeColor="text1"/>
-                <w:sz w:val="28"/>
-                <w:szCs w:val="28"/>
-              </w:rPr>
-              <w:t>10</w:t>
-            </w:r>
-          </w:p>
-        </w:tc>
-      </w:tr>
-      <w:tr>
-        <w:tc>
-          <w:tcPr>
-            <w:tcW w:w="8827" w:type="dxa"/>
-          </w:tcPr>
-          <w:p>
-            <w:pPr>
-              <w:ind w:right="-2"/>
-              <w:jc w:val="both"/>
-              <w:rPr>
-                <w:rFonts w:ascii="Times New Roman" w:hAnsi="Times New Roman" w:cs="Times New Roman"/>
-                <w:color w:val="000000" w:themeColor="text1"/>
-                <w:sz w:val="28"/>
-                <w:szCs w:val="28"/>
-              </w:rPr>
-            </w:pPr>
-            <w:r>
-              <w:rPr>
-                <w:rFonts w:ascii="Times New Roman" w:hAnsi="Times New Roman" w:cs="Times New Roman"/>
-                <w:color w:val="000000" w:themeColor="text1"/>
-                <w:sz w:val="28"/>
-                <w:szCs w:val="28"/>
-              </w:rPr>
-              <w:t>1.</w:t>
-            </w:r>
-            <w:r>
-              <w:rPr>
-                <w:rFonts w:ascii="Times New Roman" w:hAnsi="Times New Roman" w:cs="Times New Roman"/>
-                <w:color w:val="000000" w:themeColor="text1"/>
-                <w:sz w:val="28"/>
-                <w:szCs w:val="28"/>
-              </w:rPr>
-              <w:t>3 ОС серверы</w:t>
-            </w:r>
-          </w:p>
-        </w:tc>
-        <w:tc>
-          <w:tcPr>
-            <w:tcW w:w="634" w:type="dxa"/>
-          </w:tcPr>
-          <w:p>
-            <w:pPr>
-              <w:ind w:right="-2"/>
-              <w:jc w:val="right"/>
-              <w:rPr>
-                <w:rFonts w:ascii="Times New Roman" w:hAnsi="Times New Roman" w:cs="Times New Roman"/>
-                <w:color w:val="000000" w:themeColor="text1"/>
-                <w:sz w:val="28"/>
-                <w:szCs w:val="28"/>
-              </w:rPr>
-            </w:pPr>
-            <w:r>
-              <w:rPr>
-                <w:rFonts w:ascii="Times New Roman" w:hAnsi="Times New Roman" w:cs="Times New Roman"/>
-                <w:color w:val="000000" w:themeColor="text1"/>
-                <w:sz w:val="28"/>
-                <w:szCs w:val="28"/>
-              </w:rPr>
-              <w:t>12</w:t>
-            </w:r>
-          </w:p>
-        </w:tc>
-      </w:tr>
-      <w:tr>
-        <w:tc>
-          <w:tcPr>
-            <w:tcW w:w="8827" w:type="dxa"/>
-          </w:tcPr>
-          <w:p>
-            <w:pPr>
-              <w:ind w:right="-2"/>
-              <w:jc w:val="both"/>
-              <w:rPr>
-                <w:rFonts w:ascii="Times New Roman" w:hAnsi="Times New Roman" w:cs="Times New Roman"/>
-                <w:color w:val="000000" w:themeColor="text1"/>
-                <w:sz w:val="28"/>
-                <w:szCs w:val="28"/>
-                <w:lang w:val="en-US"/>
-              </w:rPr>
-            </w:pPr>
-            <w:r>
-              <w:rPr>
-                <w:rFonts w:ascii="Times New Roman" w:hAnsi="Times New Roman" w:cs="Times New Roman"/>
-                <w:color w:val="000000" w:themeColor="text1"/>
-                <w:sz w:val="28"/>
-                <w:szCs w:val="28"/>
-                <w:lang w:val="en-US"/>
-              </w:rPr>
-              <w:t>1.</w:t>
-            </w:r>
-            <w:r>
-              <w:rPr>
-                <w:rFonts w:ascii="Times New Roman" w:hAnsi="Times New Roman" w:cs="Times New Roman"/>
-                <w:color w:val="000000" w:themeColor="text1"/>
-                <w:sz w:val="28"/>
-                <w:szCs w:val="28"/>
-                <w:lang w:val="en-US"/>
-              </w:rPr>
-              <w:t xml:space="preserve">4 </w:t>
-            </w:r>
-            <w:r>
-              <w:rPr>
-                <w:rFonts w:ascii="Times New Roman" w:hAnsi="Times New Roman" w:cs="Times New Roman"/>
-                <w:color w:val="000000" w:themeColor="text1"/>
-                <w:sz w:val="28"/>
-                <w:szCs w:val="28"/>
-              </w:rPr>
-              <w:t>Виды</w:t>
-            </w:r>
-            <w:r>
-              <w:rPr>
-                <w:rFonts w:ascii="Times New Roman" w:hAnsi="Times New Roman" w:cs="Times New Roman"/>
-                <w:color w:val="000000" w:themeColor="text1"/>
-                <w:sz w:val="28"/>
-                <w:szCs w:val="28"/>
-                <w:lang w:val="en-US"/>
-              </w:rPr>
-              <w:t xml:space="preserve"> </w:t>
-            </w:r>
-            <w:r>
-              <w:rPr>
-                <w:rFonts w:ascii="Times New Roman" w:hAnsi="Times New Roman" w:cs="Times New Roman"/>
-                <w:color w:val="000000" w:themeColor="text1"/>
-                <w:sz w:val="28"/>
-                <w:szCs w:val="28"/>
-              </w:rPr>
-              <w:t>БИОСА</w:t>
-            </w:r>
-            <w:r>
-              <w:rPr>
-                <w:rFonts w:ascii="Times New Roman" w:hAnsi="Times New Roman" w:cs="Times New Roman"/>
-                <w:color w:val="000000" w:themeColor="text1"/>
-                <w:sz w:val="28"/>
-                <w:szCs w:val="28"/>
-                <w:lang w:val="en-US"/>
-              </w:rPr>
-              <w:t xml:space="preserve">: </w:t>
-            </w:r>
-            <w:r>
-              <w:rPr>
-                <w:rFonts w:ascii="Times New Roman" w:hAnsi="Times New Roman" w:cs="Times New Roman"/>
-                <w:color w:val="000000" w:themeColor="text1"/>
-                <w:sz w:val="28"/>
-                <w:szCs w:val="28"/>
-                <w:lang w:val="en-US"/>
-              </w:rPr>
-              <w:t>AMI</w:t>
-            </w:r>
-            <w:r>
-              <w:rPr>
-                <w:rFonts w:ascii="Times New Roman" w:hAnsi="Times New Roman" w:cs="Times New Roman"/>
-                <w:color w:val="000000" w:themeColor="text1"/>
-                <w:sz w:val="28"/>
-                <w:szCs w:val="28"/>
-                <w:lang w:val="en-US"/>
-              </w:rPr>
-              <w:t xml:space="preserve">, </w:t>
-            </w:r>
-            <w:r>
-              <w:rPr>
-                <w:rFonts w:ascii="Times New Roman" w:hAnsi="Times New Roman" w:cs="Times New Roman"/>
-                <w:color w:val="000000" w:themeColor="text1"/>
-                <w:sz w:val="28"/>
-                <w:szCs w:val="28"/>
-                <w:lang w:val="en-US"/>
-              </w:rPr>
-              <w:t>AWARD</w:t>
-            </w:r>
-            <w:r>
-              <w:rPr>
-                <w:rFonts w:ascii="Times New Roman" w:hAnsi="Times New Roman" w:cs="Times New Roman"/>
-                <w:color w:val="000000" w:themeColor="text1"/>
-                <w:sz w:val="28"/>
-                <w:szCs w:val="28"/>
-                <w:lang w:val="en-US"/>
-              </w:rPr>
-              <w:t xml:space="preserve">, </w:t>
-            </w:r>
-            <w:r>
-              <w:rPr>
-                <w:rFonts w:ascii="Times New Roman" w:hAnsi="Times New Roman" w:cs="Times New Roman"/>
-                <w:color w:val="000000" w:themeColor="text1"/>
-                <w:sz w:val="28"/>
-                <w:szCs w:val="28"/>
-                <w:lang w:val="en-US"/>
-              </w:rPr>
-              <w:t>UEFI</w:t>
-            </w:r>
-          </w:p>
-        </w:tc>
-        <w:tc>
-          <w:tcPr>
-            <w:tcW w:w="634" w:type="dxa"/>
-          </w:tcPr>
-          <w:p>
-            <w:pPr>
-              <w:ind w:right="-2"/>
-              <w:jc w:val="right"/>
-              <w:rPr>
-                <w:rFonts w:ascii="Times New Roman" w:hAnsi="Times New Roman" w:cs="Times New Roman"/>
-                <w:color w:val="000000" w:themeColor="text1"/>
-                <w:sz w:val="28"/>
-                <w:szCs w:val="28"/>
-              </w:rPr>
-            </w:pPr>
-            <w:r>
-              <w:rPr>
-                <w:rFonts w:ascii="Times New Roman" w:hAnsi="Times New Roman" w:cs="Times New Roman"/>
-                <w:color w:val="000000" w:themeColor="text1"/>
-                <w:sz w:val="28"/>
-                <w:szCs w:val="28"/>
-              </w:rPr>
-              <w:t>12</w:t>
-            </w:r>
-          </w:p>
-        </w:tc>
-      </w:tr>
-      <w:tr>
-        <w:tc>
-          <w:tcPr>
-            <w:tcW w:w="8827" w:type="dxa"/>
-          </w:tcPr>
-          <w:p>
-            <w:pPr>
-              <w:ind w:right="-2"/>
-              <w:jc w:val="both"/>
-              <w:rPr>
-                <w:rFonts w:ascii="Times New Roman" w:hAnsi="Times New Roman" w:cs="Times New Roman"/>
-                <w:color w:val="000000" w:themeColor="text1"/>
-                <w:sz w:val="28"/>
-                <w:szCs w:val="28"/>
-              </w:rPr>
-            </w:pPr>
-            <w:r>
-              <w:rPr>
-                <w:rFonts w:ascii="Times New Roman" w:hAnsi="Times New Roman" w:cs="Times New Roman"/>
-                <w:color w:val="000000" w:themeColor="text1"/>
-                <w:sz w:val="28"/>
-                <w:szCs w:val="28"/>
-              </w:rPr>
-              <w:t>2 СПЕЦИАЛЬНАЯ ЧАСТЬ</w:t>
-            </w:r>
-          </w:p>
-        </w:tc>
-        <w:tc>
-          <w:tcPr>
-            <w:tcW w:w="634" w:type="dxa"/>
-          </w:tcPr>
-          <w:p>
-            <w:pPr>
-              <w:ind w:right="-2"/>
-              <w:jc w:val="right"/>
-              <w:rPr>
-                <w:rFonts w:ascii="Times New Roman" w:hAnsi="Times New Roman" w:cs="Times New Roman"/>
-                <w:color w:val="000000" w:themeColor="text1"/>
-                <w:sz w:val="28"/>
-                <w:szCs w:val="28"/>
-              </w:rPr>
-            </w:pPr>
-            <w:r>
-              <w:rPr>
-                <w:rFonts w:ascii="Times New Roman" w:hAnsi="Times New Roman" w:cs="Times New Roman"/>
-                <w:color w:val="000000" w:themeColor="text1"/>
-                <w:sz w:val="28"/>
-                <w:szCs w:val="28"/>
-              </w:rPr>
-              <w:t>24</w:t>
-            </w:r>
-          </w:p>
-        </w:tc>
-      </w:tr>
-      <w:tr>
-        <w:tc>
-          <w:tcPr>
-            <w:tcW w:w="8827" w:type="dxa"/>
-          </w:tcPr>
-          <w:p>
-            <w:pPr>
-              <w:ind w:right="-2"/>
-              <w:jc w:val="both"/>
-              <w:rPr>
-                <w:rFonts w:ascii="Times New Roman" w:hAnsi="Times New Roman" w:cs="Times New Roman"/>
-                <w:color w:val="000000" w:themeColor="text1"/>
-                <w:sz w:val="28"/>
-                <w:szCs w:val="28"/>
-              </w:rPr>
-            </w:pPr>
-            <w:r>
-              <w:rPr>
-                <w:rFonts w:ascii="Times New Roman" w:hAnsi="Times New Roman" w:cs="Times New Roman"/>
-                <w:color w:val="000000" w:themeColor="text1"/>
-                <w:sz w:val="28"/>
-                <w:szCs w:val="28"/>
-              </w:rPr>
-              <w:t xml:space="preserve">2.1 </w:t>
-            </w:r>
-            <w:r>
-              <w:rPr>
-                <w:rFonts w:ascii="Times New Roman" w:hAnsi="Times New Roman" w:cs="Times New Roman"/>
-                <w:color w:val="000000" w:themeColor="text1"/>
-                <w:sz w:val="28"/>
-                <w:szCs w:val="28"/>
-              </w:rPr>
-              <w:t xml:space="preserve">Как установить </w:t>
-            </w:r>
-            <w:r>
-              <w:rPr>
-                <w:rFonts w:ascii="Times New Roman" w:hAnsi="Times New Roman" w:cs="Times New Roman"/>
-                <w:color w:val="000000" w:themeColor="text1"/>
-                <w:sz w:val="28"/>
-                <w:szCs w:val="28"/>
-                <w:lang w:val="en-US"/>
-              </w:rPr>
-              <w:t>Windows Server</w:t>
-            </w:r>
-          </w:p>
-        </w:tc>
-        <w:tc>
-          <w:tcPr>
-            <w:tcW w:w="634" w:type="dxa"/>
-          </w:tcPr>
-          <w:p>
-            <w:pPr>
-              <w:ind w:right="-2"/>
-              <w:jc w:val="right"/>
-              <w:rPr>
-                <w:rFonts w:ascii="Times New Roman" w:hAnsi="Times New Roman" w:cs="Times New Roman"/>
-                <w:color w:val="000000" w:themeColor="text1"/>
-                <w:sz w:val="28"/>
-                <w:szCs w:val="28"/>
-              </w:rPr>
-            </w:pPr>
-            <w:r>
-              <w:rPr>
-                <w:rFonts w:ascii="Times New Roman" w:hAnsi="Times New Roman" w:cs="Times New Roman"/>
-                <w:color w:val="000000" w:themeColor="text1"/>
-                <w:sz w:val="28"/>
-                <w:szCs w:val="28"/>
-              </w:rPr>
-              <w:t>25</w:t>
-            </w:r>
-          </w:p>
-        </w:tc>
-      </w:tr>
-      <w:tr>
-        <w:tc>
-          <w:tcPr>
-            <w:tcW w:w="8827" w:type="dxa"/>
-          </w:tcPr>
-          <w:p>
-            <w:pPr>
-              <w:ind w:right="-2"/>
-              <w:jc w:val="both"/>
-              <w:rPr>
-                <w:rFonts w:ascii="Times New Roman" w:hAnsi="Times New Roman" w:cs="Times New Roman"/>
-                <w:color w:val="000000" w:themeColor="text1"/>
-                <w:sz w:val="28"/>
-                <w:szCs w:val="28"/>
-              </w:rPr>
-            </w:pPr>
-            <w:r>
-              <w:rPr>
-                <w:rFonts w:ascii="Times New Roman" w:hAnsi="Times New Roman" w:cs="Times New Roman"/>
-                <w:color w:val="000000" w:themeColor="text1"/>
-                <w:sz w:val="28"/>
-                <w:szCs w:val="28"/>
-              </w:rPr>
-              <w:t>2.2</w:t>
-            </w:r>
-            <w:r>
-              <w:rPr>
-                <w:rFonts w:ascii="Times New Roman" w:hAnsi="Times New Roman" w:cs="Times New Roman"/>
-                <w:color w:val="000000" w:themeColor="text1"/>
-                <w:sz w:val="28"/>
-                <w:szCs w:val="28"/>
-              </w:rPr>
-              <w:t xml:space="preserve"> </w:t>
-            </w:r>
-            <w:r>
-              <w:rPr>
-                <w:rFonts w:ascii="Times New Roman" w:hAnsi="Times New Roman" w:cs="Times New Roman"/>
-                <w:color w:val="000000" w:themeColor="text1"/>
-                <w:sz w:val="28"/>
-                <w:szCs w:val="28"/>
-                <w:lang w:val="kk-KZ"/>
-              </w:rPr>
-              <w:t xml:space="preserve">Настройка </w:t>
-            </w:r>
-            <w:r>
-              <w:rPr>
-                <w:rFonts w:ascii="Times New Roman" w:hAnsi="Times New Roman" w:cs="Times New Roman"/>
-                <w:color w:val="000000" w:themeColor="text1"/>
-                <w:sz w:val="28"/>
-                <w:szCs w:val="28"/>
-                <w:lang w:val="en-US"/>
-              </w:rPr>
-              <w:t>Windows</w:t>
-            </w:r>
-            <w:r>
-              <w:rPr>
-                <w:rFonts w:ascii="Times New Roman" w:hAnsi="Times New Roman" w:cs="Times New Roman"/>
-                <w:color w:val="000000" w:themeColor="text1"/>
-                <w:sz w:val="28"/>
-                <w:szCs w:val="28"/>
-              </w:rPr>
-              <w:t xml:space="preserve"> </w:t>
-            </w:r>
-            <w:r>
-              <w:rPr>
-                <w:rFonts w:ascii="Times New Roman" w:hAnsi="Times New Roman" w:cs="Times New Roman"/>
-                <w:color w:val="000000" w:themeColor="text1"/>
-                <w:sz w:val="28"/>
-                <w:szCs w:val="28"/>
-                <w:lang w:val="en-US"/>
-              </w:rPr>
-              <w:t>Server</w:t>
-            </w:r>
-          </w:p>
-        </w:tc>
-        <w:tc>
-          <w:tcPr>
-            <w:tcW w:w="634" w:type="dxa"/>
-          </w:tcPr>
-          <w:p>
-            <w:pPr>
-              <w:ind w:right="-2"/>
-              <w:jc w:val="right"/>
-              <w:rPr>
-                <w:rFonts w:ascii="Times New Roman" w:hAnsi="Times New Roman" w:cs="Times New Roman"/>
-                <w:color w:val="000000" w:themeColor="text1"/>
-                <w:sz w:val="28"/>
-                <w:szCs w:val="28"/>
-              </w:rPr>
-            </w:pPr>
-            <w:r>
-              <w:rPr>
-                <w:rFonts w:ascii="Times New Roman" w:hAnsi="Times New Roman" w:cs="Times New Roman"/>
-                <w:color w:val="000000" w:themeColor="text1"/>
-                <w:sz w:val="28"/>
-                <w:szCs w:val="28"/>
-              </w:rPr>
-              <w:t>26</w:t>
-            </w:r>
-          </w:p>
-        </w:tc>
-      </w:tr>
-      <w:tr>
-        <w:tc>
-          <w:tcPr>
-            <w:tcW w:w="8827" w:type="dxa"/>
-          </w:tcPr>
-          <w:p>
-            <w:pPr>
-              <w:ind w:right="-2"/>
-              <w:jc w:val="both"/>
-              <w:rPr>
-                <w:rFonts w:ascii="Times New Roman" w:hAnsi="Times New Roman" w:cs="Times New Roman"/>
-                <w:color w:val="000000" w:themeColor="text1"/>
-                <w:sz w:val="28"/>
-                <w:szCs w:val="28"/>
-              </w:rPr>
-            </w:pPr>
-            <w:r>
-              <w:rPr>
-                <w:rFonts w:ascii="Times New Roman" w:hAnsi="Times New Roman" w:cs="Times New Roman"/>
-                <w:bCs/>
-                <w:color w:val="000000" w:themeColor="text1"/>
-                <w:sz w:val="28"/>
-                <w:szCs w:val="28"/>
-                <w:lang w:val="kk-KZ"/>
-              </w:rPr>
-              <w:t>2.</w:t>
-            </w:r>
-            <w:r>
-              <w:rPr>
-                <w:rFonts w:ascii="Times New Roman" w:hAnsi="Times New Roman" w:cs="Times New Roman"/>
-                <w:bCs/>
-                <w:color w:val="000000" w:themeColor="text1"/>
-                <w:sz w:val="28"/>
-                <w:szCs w:val="28"/>
-                <w:lang w:val="kk-KZ"/>
-              </w:rPr>
-              <w:t xml:space="preserve">3 Оптимизация </w:t>
-            </w:r>
-            <w:r>
-              <w:rPr>
-                <w:rFonts w:ascii="Times New Roman" w:hAnsi="Times New Roman" w:cs="Times New Roman"/>
-                <w:color w:val="000000" w:themeColor="text1"/>
-                <w:sz w:val="28"/>
-                <w:szCs w:val="28"/>
-                <w:lang w:val="en-US"/>
-              </w:rPr>
-              <w:t>Windows</w:t>
-            </w:r>
-            <w:r>
-              <w:rPr>
-                <w:rFonts w:ascii="Times New Roman" w:hAnsi="Times New Roman" w:cs="Times New Roman"/>
-                <w:color w:val="000000" w:themeColor="text1"/>
-                <w:sz w:val="28"/>
-                <w:szCs w:val="28"/>
-              </w:rPr>
-              <w:t xml:space="preserve"> </w:t>
-            </w:r>
-            <w:r>
-              <w:rPr>
-                <w:rFonts w:ascii="Times New Roman" w:hAnsi="Times New Roman" w:cs="Times New Roman"/>
-                <w:color w:val="000000" w:themeColor="text1"/>
-                <w:sz w:val="28"/>
-                <w:szCs w:val="28"/>
-                <w:lang w:val="en-US"/>
-              </w:rPr>
-              <w:t>Server</w:t>
-            </w:r>
-          </w:p>
-          <w:p>
-            <w:pPr>
-              <w:ind w:right="-2"/>
-              <w:jc w:val="both"/>
-              <w:rPr>
-                <w:rFonts w:ascii="Times New Roman" w:hAnsi="Times New Roman" w:cs="Times New Roman"/>
-                <w:color w:val="000000" w:themeColor="text1"/>
-                <w:sz w:val="28"/>
-                <w:szCs w:val="28"/>
-                <w:lang w:val="kk-KZ"/>
-              </w:rPr>
-            </w:pPr>
-            <w:r>
-              <w:rPr>
-                <w:rFonts w:ascii="Times New Roman" w:hAnsi="Times New Roman" w:cs="Times New Roman"/>
-                <w:color w:val="000000" w:themeColor="text1"/>
-                <w:sz w:val="28"/>
-                <w:szCs w:val="28"/>
-              </w:rPr>
-              <w:t>2.</w:t>
-            </w:r>
-            <w:r>
-              <w:rPr>
-                <w:rFonts w:ascii="Times New Roman" w:hAnsi="Times New Roman" w:cs="Times New Roman"/>
-                <w:color w:val="000000" w:themeColor="text1"/>
-                <w:sz w:val="28"/>
-                <w:szCs w:val="28"/>
-              </w:rPr>
-              <w:t>4 Поднятие домена</w:t>
-            </w:r>
-          </w:p>
-        </w:tc>
-        <w:tc>
-          <w:tcPr>
-            <w:tcW w:w="634" w:type="dxa"/>
-          </w:tcPr>
-          <w:p>
-            <w:pPr>
-              <w:ind w:right="-2"/>
-              <w:jc w:val="right"/>
-              <w:rPr>
-                <w:rFonts w:ascii="Times New Roman" w:hAnsi="Times New Roman" w:cs="Times New Roman"/>
-                <w:color w:val="000000" w:themeColor="text1"/>
-                <w:sz w:val="28"/>
-                <w:szCs w:val="28"/>
-              </w:rPr>
-            </w:pPr>
-            <w:r>
-              <w:rPr>
-                <w:rFonts w:ascii="Times New Roman" w:hAnsi="Times New Roman" w:cs="Times New Roman"/>
-                <w:color w:val="000000" w:themeColor="text1"/>
-                <w:sz w:val="28"/>
-                <w:szCs w:val="28"/>
-              </w:rPr>
-              <w:t>26</w:t>
-            </w:r>
-          </w:p>
-        </w:tc>
-      </w:tr>
-      <w:tr>
-        <w:tc>
-          <w:tcPr>
-            <w:tcW w:w="8827" w:type="dxa"/>
-          </w:tcPr>
-          <w:p>
-            <w:pPr>
-              <w:ind w:right="-2"/>
-              <w:jc w:val="both"/>
-              <w:rPr>
-                <w:rFonts w:ascii="Times New Roman" w:hAnsi="Times New Roman" w:cs="Times New Roman"/>
-                <w:color w:val="000000" w:themeColor="text1"/>
-                <w:sz w:val="28"/>
-                <w:szCs w:val="28"/>
-              </w:rPr>
-            </w:pPr>
-            <w:r>
-              <w:rPr>
-                <w:rFonts w:ascii="Times New Roman" w:hAnsi="Times New Roman" w:cs="Times New Roman"/>
-                <w:color w:val="000000" w:themeColor="text1"/>
-                <w:sz w:val="28"/>
-                <w:szCs w:val="28"/>
-                <w:lang w:val="kk-KZ"/>
-              </w:rPr>
-              <w:t>2</w:t>
-            </w:r>
-            <w:r>
-              <w:rPr>
-                <w:rFonts w:ascii="Times New Roman" w:hAnsi="Times New Roman" w:cs="Times New Roman"/>
-                <w:color w:val="000000" w:themeColor="text1"/>
-                <w:sz w:val="28"/>
-                <w:szCs w:val="28"/>
-                <w:lang w:val="kk-KZ"/>
-              </w:rPr>
-              <w:t xml:space="preserve">.5 Создание ВМ через </w:t>
-            </w:r>
-            <w:r>
-              <w:rPr>
-                <w:rFonts w:ascii="Times New Roman" w:hAnsi="Times New Roman" w:cs="Times New Roman"/>
-                <w:color w:val="000000" w:themeColor="text1"/>
-                <w:sz w:val="28"/>
-                <w:szCs w:val="28"/>
-                <w:lang w:val="en-US"/>
-              </w:rPr>
-              <w:t>Hyper</w:t>
-            </w:r>
-            <w:r>
-              <w:rPr>
-                <w:rFonts w:ascii="Times New Roman" w:hAnsi="Times New Roman" w:cs="Times New Roman"/>
-                <w:color w:val="000000" w:themeColor="text1"/>
-                <w:sz w:val="28"/>
-                <w:szCs w:val="28"/>
-              </w:rPr>
-              <w:t>-</w:t>
-            </w:r>
-            <w:r>
-              <w:rPr>
-                <w:rFonts w:ascii="Times New Roman" w:hAnsi="Times New Roman" w:cs="Times New Roman"/>
-                <w:color w:val="000000" w:themeColor="text1"/>
-                <w:sz w:val="28"/>
-                <w:szCs w:val="28"/>
-                <w:lang w:val="en-US"/>
-              </w:rPr>
-              <w:t>V</w:t>
-            </w:r>
-          </w:p>
-        </w:tc>
-        <w:tc>
-          <w:tcPr>
-            <w:tcW w:w="634" w:type="dxa"/>
-          </w:tcPr>
-          <w:p>
-            <w:pPr>
-              <w:ind w:right="-2"/>
-              <w:jc w:val="right"/>
-              <w:rPr>
-                <w:rFonts w:ascii="Times New Roman" w:hAnsi="Times New Roman" w:cs="Times New Roman"/>
-                <w:color w:val="000000" w:themeColor="text1"/>
-                <w:sz w:val="28"/>
-                <w:szCs w:val="28"/>
-              </w:rPr>
-            </w:pPr>
-            <w:r>
-              <w:rPr>
-                <w:rFonts w:ascii="Times New Roman" w:hAnsi="Times New Roman" w:cs="Times New Roman"/>
-                <w:color w:val="000000" w:themeColor="text1"/>
-                <w:sz w:val="28"/>
-                <w:szCs w:val="28"/>
-              </w:rPr>
-              <w:t>26</w:t>
-            </w:r>
-          </w:p>
-        </w:tc>
-      </w:tr>
-      <w:tr>
-        <w:tc>
-          <w:tcPr>
-            <w:tcW w:w="8827" w:type="dxa"/>
-          </w:tcPr>
-          <w:p>
-            <w:pPr>
-              <w:pStyle w:val="HTML"/>
-              <w:shd w:val="clear" w:color="auto" w:fill="FFFFFF"/>
-              <w:rPr>
-                <w:rFonts w:ascii="Times New Roman" w:hAnsi="Times New Roman" w:cs="Times New Roman"/>
-                <w:color w:val="000000" w:themeColor="text1"/>
-                <w:sz w:val="28"/>
-                <w:szCs w:val="28"/>
-                <w:lang w:val="kk-KZ"/>
-              </w:rPr>
-            </w:pPr>
-            <w:r>
-              <w:rPr>
-                <w:rFonts w:ascii="Times New Roman" w:hAnsi="Times New Roman" w:cs="Times New Roman"/>
-                <w:bCs/>
-                <w:color w:val="000000" w:themeColor="text1"/>
-                <w:sz w:val="28"/>
-                <w:szCs w:val="28"/>
-              </w:rPr>
-              <w:t xml:space="preserve">ЗАКЛЮЧЕНИЕ </w:t>
-            </w:r>
-          </w:p>
-        </w:tc>
-        <w:tc>
-          <w:tcPr>
-            <w:tcW w:w="634" w:type="dxa"/>
-          </w:tcPr>
-          <w:p>
-            <w:pPr>
-              <w:ind w:right="-2"/>
-              <w:jc w:val="right"/>
-              <w:rPr>
-                <w:rFonts w:ascii="Times New Roman" w:hAnsi="Times New Roman" w:cs="Times New Roman"/>
-                <w:color w:val="000000" w:themeColor="text1"/>
-                <w:sz w:val="28"/>
-                <w:szCs w:val="28"/>
-              </w:rPr>
-            </w:pPr>
-            <w:r>
-              <w:rPr>
-                <w:rFonts w:ascii="Times New Roman" w:hAnsi="Times New Roman" w:cs="Times New Roman"/>
-                <w:color w:val="000000" w:themeColor="text1"/>
-                <w:sz w:val="28"/>
-                <w:szCs w:val="28"/>
-              </w:rPr>
-              <w:t>26</w:t>
-            </w:r>
-          </w:p>
-        </w:tc>
-      </w:tr>
-      <w:tr>
-        <w:tc>
-          <w:tcPr>
-            <w:tcW w:w="8827" w:type="dxa"/>
-          </w:tcPr>
-          <w:p>
-            <w:pPr>
-              <w:ind w:right="-2"/>
-              <w:jc w:val="both"/>
-              <w:rPr>
-                <w:rFonts w:ascii="Times New Roman" w:hAnsi="Times New Roman" w:cs="Times New Roman"/>
-                <w:color w:val="000000" w:themeColor="text1"/>
-                <w:sz w:val="28"/>
-                <w:szCs w:val="28"/>
-              </w:rPr>
-            </w:pPr>
-            <w:r>
-              <w:rPr>
-                <w:rFonts w:ascii="Times New Roman" w:hAnsi="Times New Roman" w:cs="Times New Roman"/>
-                <w:color w:val="000000" w:themeColor="text1"/>
-                <w:sz w:val="28"/>
-                <w:szCs w:val="28"/>
-              </w:rPr>
-              <w:t>СПИСОК ИСПОЛЬЗОВАННОЙ ЛИТЕРАТУРЫ</w:t>
-            </w:r>
-          </w:p>
-        </w:tc>
-        <w:tc>
-          <w:tcPr>
-            <w:tcW w:w="634" w:type="dxa"/>
-          </w:tcPr>
-          <w:p>
-            <w:pPr>
-              <w:ind w:right="-2"/>
-              <w:jc w:val="right"/>
-              <w:rPr>
-                <w:rFonts w:ascii="Times New Roman" w:hAnsi="Times New Roman" w:cs="Times New Roman"/>
-                <w:color w:val="000000" w:themeColor="text1"/>
-                <w:sz w:val="28"/>
-                <w:szCs w:val="28"/>
-              </w:rPr>
-            </w:pPr>
-            <w:r>
-              <w:rPr>
-                <w:rFonts w:ascii="Times New Roman" w:hAnsi="Times New Roman" w:cs="Times New Roman"/>
-                <w:color w:val="000000" w:themeColor="text1"/>
-                <w:sz w:val="28"/>
-                <w:szCs w:val="28"/>
-              </w:rPr>
-              <w:t>26</w:t>
-            </w:r>
-          </w:p>
-        </w:tc>
-      </w:tr>
-      <w:tr>
-        <w:tc>
-          <w:tcPr>
-            <w:tcW w:w="8827" w:type="dxa"/>
-          </w:tcPr>
-          <w:p>
-            <w:pPr>
-              <w:ind w:right="-2"/>
-              <w:jc w:val="both"/>
-              <w:rPr>
-                <w:rFonts w:ascii="Times New Roman" w:hAnsi="Times New Roman" w:cs="Times New Roman"/>
-                <w:color w:val="000000" w:themeColor="text1"/>
-                <w:sz w:val="28"/>
-                <w:szCs w:val="28"/>
-                <w:lang w:val="kk-KZ"/>
-              </w:rPr>
-            </w:pPr>
-            <w:r>
-              <w:rPr>
-                <w:rFonts w:ascii="Times New Roman" w:hAnsi="Times New Roman" w:cs="Times New Roman"/>
-                <w:color w:val="000000" w:themeColor="text1"/>
-                <w:sz w:val="28"/>
-                <w:szCs w:val="28"/>
-                <w:lang w:val="kk-KZ"/>
-              </w:rPr>
-              <w:t>А Основная литература</w:t>
-            </w:r>
-          </w:p>
-        </w:tc>
-        <w:tc>
-          <w:tcPr>
-            <w:tcW w:w="634" w:type="dxa"/>
-          </w:tcPr>
-          <w:p>
-            <w:pPr>
-              <w:ind w:right="-2"/>
-              <w:jc w:val="right"/>
-              <w:rPr>
-                <w:rFonts w:ascii="Times New Roman" w:hAnsi="Times New Roman" w:cs="Times New Roman"/>
-                <w:color w:val="000000" w:themeColor="text1"/>
-                <w:sz w:val="28"/>
-                <w:szCs w:val="28"/>
-              </w:rPr>
-            </w:pPr>
-            <w:r>
-              <w:rPr>
-                <w:rFonts w:ascii="Times New Roman" w:hAnsi="Times New Roman" w:cs="Times New Roman"/>
-                <w:color w:val="000000" w:themeColor="text1"/>
-                <w:sz w:val="28"/>
-                <w:szCs w:val="28"/>
-              </w:rPr>
-              <w:t>27</w:t>
-            </w:r>
-          </w:p>
-        </w:tc>
-      </w:tr>
-      <w:tr>
-        <w:tc>
-          <w:tcPr>
-            <w:tcW w:w="8827" w:type="dxa"/>
-          </w:tcPr>
-          <w:p>
-            <w:pPr>
-              <w:ind w:right="-2"/>
-              <w:jc w:val="both"/>
-              <w:rPr>
-                <w:rFonts w:ascii="Times New Roman" w:hAnsi="Times New Roman" w:cs="Times New Roman"/>
-                <w:color w:val="000000" w:themeColor="text1"/>
-                <w:sz w:val="28"/>
-                <w:szCs w:val="28"/>
-                <w:lang w:val="kk-KZ"/>
-              </w:rPr>
-            </w:pPr>
-            <w:r>
-              <w:rPr>
-                <w:rFonts w:ascii="Times New Roman" w:hAnsi="Times New Roman" w:cs="Times New Roman"/>
-                <w:color w:val="000000" w:themeColor="text1"/>
-                <w:sz w:val="28"/>
-                <w:szCs w:val="28"/>
-              </w:rPr>
-              <w:t>Б Дополнительная литература</w:t>
-            </w:r>
-          </w:p>
-        </w:tc>
-        <w:tc>
-          <w:tcPr>
-            <w:tcW w:w="634" w:type="dxa"/>
-          </w:tcPr>
-          <w:p>
-            <w:pPr>
-              <w:ind w:right="-2"/>
-              <w:jc w:val="right"/>
-              <w:rPr>
-                <w:rFonts w:ascii="Times New Roman" w:hAnsi="Times New Roman" w:cs="Times New Roman"/>
-                <w:color w:val="000000" w:themeColor="text1"/>
-                <w:sz w:val="28"/>
-                <w:szCs w:val="28"/>
-              </w:rPr>
-            </w:pPr>
-            <w:r>
-              <w:rPr>
-                <w:rFonts w:ascii="Times New Roman" w:hAnsi="Times New Roman" w:cs="Times New Roman"/>
-                <w:color w:val="000000" w:themeColor="text1"/>
-                <w:sz w:val="28"/>
-                <w:szCs w:val="28"/>
-              </w:rPr>
-              <w:t>27</w:t>
-            </w:r>
-          </w:p>
-        </w:tc>
-      </w:tr>
-    </w:tbl>
     <w:p>
       <w:pPr>
+        <w:rPr>
+          <w:rFonts w:ascii="Times New Roman" w:hAnsi="Times New Roman" w:cs="Times New Roman"/>
+          <w:color w:val="000000" w:themeColor="text1"/>
+          <w:sz w:val="28"/>
+          <w:szCs w:val="28"/>
+          <w:lang w:val="kk-KZ"/>
+        </w:rPr>
+      </w:pPr>
+      <w:r>
+        <w:rPr>
+          <w:rFonts w:ascii="Times New Roman" w:hAnsi="Times New Roman" w:cs="Times New Roman"/>
+          <w:color w:val="000000" w:themeColor="text1"/>
+          <w:sz w:val="28"/>
+          <w:szCs w:val="28"/>
+          <w:lang w:val="kk-KZ"/>
+        </w:rPr>
+        <w:t>1 ОСНОВНАЯ ЧАСТЬ</w:t>
+      </w:r>
+    </w:p>
+    <w:p>
+      <w:pPr>
+        <w:rPr>
+          <w:rFonts w:ascii="Times New Roman" w:hAnsi="Times New Roman" w:cs="Times New Roman"/>
+          <w:color w:val="000000" w:themeColor="text1"/>
+          <w:sz w:val="28"/>
+          <w:szCs w:val="28"/>
+          <w:lang w:val="kk-KZ"/>
+        </w:rPr>
+      </w:pPr>
+      <w:r>
+        <w:rPr>
+          <w:rFonts w:ascii="Times New Roman" w:hAnsi="Times New Roman" w:cs="Times New Roman"/>
+          <w:color w:val="000000" w:themeColor="text1"/>
+          <w:sz w:val="28"/>
+          <w:szCs w:val="28"/>
+          <w:lang w:val="kk-KZ"/>
+        </w:rPr>
+        <w:t>1.1 Windows Server</w:t>
+      </w:r>
+    </w:p>
+    <w:p>
+      <w:pPr>
+        <w:rPr>
+          <w:rFonts w:ascii="Times New Roman" w:hAnsi="Times New Roman" w:cs="Times New Roman"/>
+          <w:color w:val="000000" w:themeColor="text1"/>
+          <w:sz w:val="28"/>
+          <w:szCs w:val="28"/>
+          <w:lang w:val="kk-KZ"/>
+        </w:rPr>
+      </w:pPr>
+      <w:r>
+        <w:rPr>
+          <w:rFonts w:ascii="Times New Roman" w:hAnsi="Times New Roman" w:cs="Times New Roman"/>
+          <w:color w:val="000000" w:themeColor="text1"/>
+          <w:sz w:val="28"/>
+          <w:szCs w:val="28"/>
+          <w:lang w:val="kk-KZ"/>
+        </w:rPr>
+        <w:t>1.2 Безопасность Microsoft Windows Server 2016</w:t>
+      </w:r>
+    </w:p>
+    <w:p>
+      <w:pPr>
+        <w:rPr>
+          <w:rFonts w:ascii="Times New Roman" w:hAnsi="Times New Roman" w:cs="Times New Roman"/>
+          <w:color w:val="000000" w:themeColor="text1"/>
+          <w:sz w:val="28"/>
+          <w:szCs w:val="28"/>
+        </w:rPr>
+      </w:pPr>
+      <w:r>
+        <w:rPr>
+          <w:rFonts w:ascii="Times New Roman" w:hAnsi="Times New Roman" w:cs="Times New Roman"/>
+          <w:color w:val="000000" w:themeColor="text1"/>
+          <w:sz w:val="28"/>
+          <w:szCs w:val="28"/>
+        </w:rPr>
+        <w:t>1.3 ОС серверы</w:t>
+      </w:r>
+    </w:p>
+    <w:p>
+      <w:pPr>
+        <w:rPr>
+          <w:rFonts w:ascii="Times New Roman" w:hAnsi="Times New Roman" w:cs="Times New Roman"/>
+          <w:color w:val="000000" w:themeColor="text1"/>
+          <w:sz w:val="28"/>
+          <w:szCs w:val="28"/>
+        </w:rPr>
+      </w:pPr>
+      <w:r>
+        <w:rPr>
+          <w:rFonts w:ascii="Times New Roman" w:hAnsi="Times New Roman" w:cs="Times New Roman"/>
+          <w:color w:val="000000" w:themeColor="text1"/>
+          <w:sz w:val="28"/>
+          <w:szCs w:val="28"/>
+        </w:rPr>
+        <w:t xml:space="preserve">1.4 Виды БИОСА: </w:t>
+      </w:r>
+      <w:r>
         <w:rPr>
           <w:rFonts w:ascii="Times New Roman" w:hAnsi="Times New Roman" w:cs="Times New Roman"/>
           <w:color w:val="000000" w:themeColor="text1"/>
@@ -5906,7 +4865,373 @@
           <w:szCs w:val="28"/>
           <w:lang w:val="en-US"/>
         </w:rPr>
+        <w:t>AMI</w:t>
+      </w:r>
+      <w:r>
+        <w:rPr>
+          <w:rFonts w:ascii="Times New Roman" w:hAnsi="Times New Roman" w:cs="Times New Roman"/>
+          <w:color w:val="000000" w:themeColor="text1"/>
+          <w:sz w:val="28"/>
+          <w:szCs w:val="28"/>
+        </w:rPr>
+        <w:t xml:space="preserve">, </w:t>
+      </w:r>
+      <w:r>
+        <w:rPr>
+          <w:rFonts w:ascii="Times New Roman" w:hAnsi="Times New Roman" w:cs="Times New Roman"/>
+          <w:color w:val="000000" w:themeColor="text1"/>
+          <w:sz w:val="28"/>
+          <w:szCs w:val="28"/>
+          <w:lang w:val="en-US"/>
+        </w:rPr>
+        <w:t>AWARD</w:t>
+      </w:r>
+      <w:r>
+        <w:rPr>
+          <w:rFonts w:ascii="Times New Roman" w:hAnsi="Times New Roman" w:cs="Times New Roman"/>
+          <w:color w:val="000000" w:themeColor="text1"/>
+          <w:sz w:val="28"/>
+          <w:szCs w:val="28"/>
+        </w:rPr>
+        <w:t xml:space="preserve">, </w:t>
+      </w:r>
+      <w:r>
+        <w:rPr>
+          <w:rFonts w:ascii="Times New Roman" w:hAnsi="Times New Roman" w:cs="Times New Roman"/>
+          <w:color w:val="000000" w:themeColor="text1"/>
+          <w:sz w:val="28"/>
+          <w:szCs w:val="28"/>
+          <w:lang w:val="en-US"/>
+        </w:rPr>
+        <w:t>UEFI</w:t>
+      </w:r>
+    </w:p>
+    <w:p>
+      <w:pPr>
+        <w:rPr>
+          <w:rFonts w:ascii="Times New Roman" w:hAnsi="Times New Roman" w:cs="Times New Roman"/>
+          <w:color w:val="000000" w:themeColor="text1"/>
+          <w:sz w:val="28"/>
+          <w:szCs w:val="28"/>
+        </w:rPr>
       </w:pPr>
+      <w:r>
+        <w:rPr>
+          <w:rFonts w:ascii="Times New Roman" w:hAnsi="Times New Roman" w:cs="Times New Roman"/>
+          <w:color w:val="000000" w:themeColor="text1"/>
+          <w:sz w:val="28"/>
+          <w:szCs w:val="28"/>
+        </w:rPr>
+        <w:t>2 СПЕЦИАЛЬНАЯ ЧАСТЬ</w:t>
+      </w:r>
+    </w:p>
+    <w:p>
+      <w:pPr>
+        <w:rPr>
+          <w:rFonts w:ascii="Times New Roman" w:hAnsi="Times New Roman" w:cs="Times New Roman"/>
+          <w:color w:val="000000" w:themeColor="text1"/>
+          <w:sz w:val="28"/>
+          <w:szCs w:val="28"/>
+        </w:rPr>
+      </w:pPr>
+      <w:r>
+        <w:rPr>
+          <w:rFonts w:ascii="Times New Roman" w:hAnsi="Times New Roman" w:cs="Times New Roman"/>
+          <w:color w:val="000000" w:themeColor="text1"/>
+          <w:sz w:val="28"/>
+          <w:szCs w:val="28"/>
+        </w:rPr>
+        <w:t xml:space="preserve">2.1 Как установить </w:t>
+      </w:r>
+      <w:r>
+        <w:rPr>
+          <w:rFonts w:ascii="Times New Roman" w:hAnsi="Times New Roman" w:cs="Times New Roman"/>
+          <w:color w:val="000000" w:themeColor="text1"/>
+          <w:sz w:val="28"/>
+          <w:szCs w:val="28"/>
+          <w:lang w:val="en-US"/>
+        </w:rPr>
+        <w:t>Windows</w:t>
+      </w:r>
+      <w:r>
+        <w:rPr>
+          <w:rFonts w:ascii="Times New Roman" w:hAnsi="Times New Roman" w:cs="Times New Roman"/>
+          <w:color w:val="000000" w:themeColor="text1"/>
+          <w:sz w:val="28"/>
+          <w:szCs w:val="28"/>
+        </w:rPr>
+        <w:t xml:space="preserve"> </w:t>
+      </w:r>
+      <w:r>
+        <w:rPr>
+          <w:rFonts w:ascii="Times New Roman" w:hAnsi="Times New Roman" w:cs="Times New Roman"/>
+          <w:color w:val="000000" w:themeColor="text1"/>
+          <w:sz w:val="28"/>
+          <w:szCs w:val="28"/>
+          <w:lang w:val="en-US"/>
+        </w:rPr>
+        <w:t>Server</w:t>
+      </w:r>
+    </w:p>
+    <w:p>
+      <w:pPr>
+        <w:rPr>
+          <w:rFonts w:ascii="Times New Roman" w:hAnsi="Times New Roman" w:cs="Times New Roman"/>
+          <w:color w:val="000000" w:themeColor="text1"/>
+          <w:sz w:val="28"/>
+          <w:szCs w:val="28"/>
+          <w:lang w:val="en-US"/>
+        </w:rPr>
+      </w:pPr>
+      <w:r>
+        <w:rPr>
+          <w:rFonts w:ascii="Times New Roman" w:hAnsi="Times New Roman" w:cs="Times New Roman"/>
+          <w:color w:val="000000" w:themeColor="text1"/>
+          <w:sz w:val="28"/>
+          <w:szCs w:val="28"/>
+          <w:lang w:val="en-US"/>
+        </w:rPr>
+        <w:t xml:space="preserve">2.2 </w:t>
+      </w:r>
+      <w:proofErr w:type="spellStart"/>
+      <w:r>
+        <w:rPr>
+          <w:rFonts w:ascii="Times New Roman" w:hAnsi="Times New Roman" w:cs="Times New Roman"/>
+          <w:color w:val="000000" w:themeColor="text1"/>
+          <w:sz w:val="28"/>
+          <w:szCs w:val="28"/>
+          <w:lang w:val="en-US"/>
+        </w:rPr>
+        <w:t>Настройка</w:t>
+      </w:r>
+      <w:proofErr w:type="spellEnd"/>
+      <w:r>
+        <w:rPr>
+          <w:rFonts w:ascii="Times New Roman" w:hAnsi="Times New Roman" w:cs="Times New Roman"/>
+          <w:color w:val="000000" w:themeColor="text1"/>
+          <w:sz w:val="28"/>
+          <w:szCs w:val="28"/>
+          <w:lang w:val="en-US"/>
+        </w:rPr>
+        <w:t xml:space="preserve"> Windows Server</w:t>
+      </w:r>
+    </w:p>
+    <w:p>
+      <w:pPr>
+        <w:rPr>
+          <w:rFonts w:ascii="Times New Roman" w:hAnsi="Times New Roman" w:cs="Times New Roman"/>
+          <w:color w:val="000000" w:themeColor="text1"/>
+          <w:sz w:val="28"/>
+          <w:szCs w:val="28"/>
+        </w:rPr>
+      </w:pPr>
+      <w:r>
+        <w:rPr>
+          <w:rFonts w:ascii="Times New Roman" w:hAnsi="Times New Roman" w:cs="Times New Roman"/>
+          <w:color w:val="000000" w:themeColor="text1"/>
+          <w:sz w:val="28"/>
+          <w:szCs w:val="28"/>
+        </w:rPr>
+        <w:t>2.</w:t>
+      </w:r>
+      <w:r>
+        <w:rPr>
+          <w:rFonts w:ascii="Times New Roman" w:hAnsi="Times New Roman" w:cs="Times New Roman"/>
+          <w:color w:val="000000" w:themeColor="text1"/>
+          <w:sz w:val="28"/>
+          <w:szCs w:val="28"/>
+        </w:rPr>
+        <w:t>3</w:t>
+      </w:r>
+      <w:r>
+        <w:rPr>
+          <w:rFonts w:ascii="Times New Roman" w:hAnsi="Times New Roman" w:cs="Times New Roman"/>
+          <w:color w:val="000000" w:themeColor="text1"/>
+          <w:sz w:val="28"/>
+          <w:szCs w:val="28"/>
+        </w:rPr>
+        <w:t xml:space="preserve"> Поднятие домена</w:t>
+      </w:r>
+    </w:p>
+    <w:p>
+      <w:pPr>
+        <w:rPr>
+          <w:rFonts w:ascii="Times New Roman" w:hAnsi="Times New Roman" w:cs="Times New Roman"/>
+          <w:color w:val="000000" w:themeColor="text1"/>
+          <w:sz w:val="28"/>
+          <w:szCs w:val="28"/>
+        </w:rPr>
+      </w:pPr>
+      <w:r>
+        <w:rPr>
+          <w:rFonts w:ascii="Times New Roman" w:hAnsi="Times New Roman" w:cs="Times New Roman"/>
+          <w:color w:val="000000" w:themeColor="text1"/>
+          <w:sz w:val="28"/>
+          <w:szCs w:val="28"/>
+        </w:rPr>
+        <w:t>2.</w:t>
+      </w:r>
+      <w:r>
+        <w:rPr>
+          <w:rFonts w:ascii="Times New Roman" w:hAnsi="Times New Roman" w:cs="Times New Roman"/>
+          <w:color w:val="000000" w:themeColor="text1"/>
+          <w:sz w:val="28"/>
+          <w:szCs w:val="28"/>
+        </w:rPr>
+        <w:t>4</w:t>
+      </w:r>
+      <w:r>
+        <w:rPr>
+          <w:rFonts w:ascii="Times New Roman" w:hAnsi="Times New Roman" w:cs="Times New Roman"/>
+          <w:color w:val="000000" w:themeColor="text1"/>
+          <w:sz w:val="28"/>
+          <w:szCs w:val="28"/>
+        </w:rPr>
+        <w:t xml:space="preserve"> Создание ВМ через </w:t>
+      </w:r>
+      <w:r>
+        <w:rPr>
+          <w:rFonts w:ascii="Times New Roman" w:hAnsi="Times New Roman" w:cs="Times New Roman"/>
+          <w:color w:val="000000" w:themeColor="text1"/>
+          <w:sz w:val="28"/>
+          <w:szCs w:val="28"/>
+          <w:lang w:val="en-US"/>
+        </w:rPr>
+        <w:t>Hyper</w:t>
+      </w:r>
+      <w:r>
+        <w:rPr>
+          <w:rFonts w:ascii="Times New Roman" w:hAnsi="Times New Roman" w:cs="Times New Roman"/>
+          <w:color w:val="000000" w:themeColor="text1"/>
+          <w:sz w:val="28"/>
+          <w:szCs w:val="28"/>
+        </w:rPr>
+        <w:t>-</w:t>
+      </w:r>
+      <w:r>
+        <w:rPr>
+          <w:rFonts w:ascii="Times New Roman" w:hAnsi="Times New Roman" w:cs="Times New Roman"/>
+          <w:color w:val="000000" w:themeColor="text1"/>
+          <w:sz w:val="28"/>
+          <w:szCs w:val="28"/>
+          <w:lang w:val="en-US"/>
+        </w:rPr>
+        <w:t>V</w:t>
+      </w:r>
+    </w:p>
+    <w:p>
+      <w:pPr>
+        <w:rPr>
+          <w:rFonts w:ascii="Times New Roman" w:hAnsi="Times New Roman" w:cs="Times New Roman"/>
+          <w:color w:val="000000" w:themeColor="text1"/>
+          <w:sz w:val="28"/>
+          <w:szCs w:val="28"/>
+        </w:rPr>
+      </w:pPr>
+      <w:r>
+        <w:rPr>
+          <w:rFonts w:ascii="Times New Roman" w:hAnsi="Times New Roman" w:cs="Times New Roman"/>
+          <w:color w:val="000000" w:themeColor="text1"/>
+          <w:sz w:val="28"/>
+          <w:szCs w:val="28"/>
+        </w:rPr>
+        <w:t xml:space="preserve">ЗАКЛЮЧЕНИЕ </w:t>
+      </w:r>
+    </w:p>
+    <w:p>
+      <w:pPr>
+        <w:rPr>
+          <w:rFonts w:ascii="Times New Roman" w:hAnsi="Times New Roman" w:cs="Times New Roman"/>
+          <w:color w:val="000000" w:themeColor="text1"/>
+          <w:sz w:val="28"/>
+          <w:szCs w:val="28"/>
+        </w:rPr>
+      </w:pPr>
+      <w:r>
+        <w:rPr>
+          <w:rFonts w:ascii="Times New Roman" w:hAnsi="Times New Roman" w:cs="Times New Roman"/>
+          <w:color w:val="000000" w:themeColor="text1"/>
+          <w:sz w:val="28"/>
+          <w:szCs w:val="28"/>
+        </w:rPr>
+        <w:t>СПИСОК ИСПОЛЬЗОВАННОЙ ЛИТЕРАТУРЫ</w:t>
+      </w:r>
+    </w:p>
+    <w:p>
+      <w:pPr>
+        <w:rPr>
+          <w:rFonts w:ascii="Times New Roman" w:hAnsi="Times New Roman" w:cs="Times New Roman"/>
+          <w:color w:val="000000" w:themeColor="text1"/>
+          <w:sz w:val="28"/>
+          <w:szCs w:val="28"/>
+        </w:rPr>
+      </w:pPr>
+      <w:r>
+        <w:rPr>
+          <w:rFonts w:ascii="Times New Roman" w:hAnsi="Times New Roman" w:cs="Times New Roman"/>
+          <w:color w:val="000000" w:themeColor="text1"/>
+          <w:sz w:val="28"/>
+          <w:szCs w:val="28"/>
+        </w:rPr>
+        <w:t>А Основная литература</w:t>
+      </w:r>
+    </w:p>
+    <w:p>
+      <w:pPr>
+        <w:rPr>
+          <w:rFonts w:ascii="Times New Roman" w:hAnsi="Times New Roman" w:cs="Times New Roman"/>
+          <w:color w:val="000000" w:themeColor="text1"/>
+          <w:sz w:val="28"/>
+          <w:szCs w:val="28"/>
+          <w:lang w:val="en-US"/>
+        </w:rPr>
+      </w:pPr>
+      <w:r>
+        <w:rPr>
+          <w:rFonts w:ascii="Times New Roman" w:hAnsi="Times New Roman" w:cs="Times New Roman"/>
+          <w:color w:val="000000" w:themeColor="text1"/>
+          <w:sz w:val="28"/>
+          <w:szCs w:val="28"/>
+          <w:lang w:val="en-US"/>
+        </w:rPr>
+        <w:t xml:space="preserve">Б </w:t>
+      </w:r>
+      <w:proofErr w:type="spellStart"/>
+      <w:r>
+        <w:rPr>
+          <w:rFonts w:ascii="Times New Roman" w:hAnsi="Times New Roman" w:cs="Times New Roman"/>
+          <w:color w:val="000000" w:themeColor="text1"/>
+          <w:sz w:val="28"/>
+          <w:szCs w:val="28"/>
+          <w:lang w:val="en-US"/>
+        </w:rPr>
+        <w:t>Дополнительная</w:t>
+      </w:r>
+      <w:proofErr w:type="spellEnd"/>
+      <w:r>
+        <w:rPr>
+          <w:rFonts w:ascii="Times New Roman" w:hAnsi="Times New Roman" w:cs="Times New Roman"/>
+          <w:color w:val="000000" w:themeColor="text1"/>
+          <w:sz w:val="28"/>
+          <w:szCs w:val="28"/>
+          <w:lang w:val="en-US"/>
+        </w:rPr>
+        <w:t xml:space="preserve"> </w:t>
+      </w:r>
+      <w:proofErr w:type="spellStart"/>
+      <w:r>
+        <w:rPr>
+          <w:rFonts w:ascii="Times New Roman" w:hAnsi="Times New Roman" w:cs="Times New Roman"/>
+          <w:color w:val="000000" w:themeColor="text1"/>
+          <w:sz w:val="28"/>
+          <w:szCs w:val="28"/>
+          <w:lang w:val="en-US"/>
+        </w:rPr>
+        <w:t>литература</w:t>
+      </w:r>
+      <w:bookmarkStart w:id="0" w:name="_GoBack"/>
+      <w:bookmarkEnd w:id="0"/>
+      <w:proofErr w:type="spellEnd"/>
     </w:p>
     <w:sectPr>
       <w:pgSz w:w="11906" w:h="16838"/>
@@ -5919,7 +5244,7 @@
 </file>
 
 <file path=word/styles.xml><?xml version="1.0" encoding="utf-8"?>
-<w:styles xmlns:mc="http://schemas.openxmlformats.org/markup-compatibility/2006" xmlns:r="http://schemas.openxmlformats.org/officeDocument/2006/relationships" xmlns:w="http://schemas.openxmlformats.org/wordprocessingml/2006/main" xmlns:w14="http://schemas.microsoft.com/office/word/2010/wordml" xmlns:w15="http://schemas.microsoft.com/office/word/2012/wordml" xmlns:w16se="http://schemas.microsoft.com/office/word/2015/wordml/symex" mc:Ignorable="w14 w15 w16se">
+<w:styles xmlns:mc="http://schemas.openxmlformats.org/markup-compatibility/2006" xmlns:r="http://schemas.openxmlformats.org/officeDocument/2006/relationships" xmlns:w="http://schemas.openxmlformats.org/wordprocessingml/2006/main" xmlns:w14="http://schemas.microsoft.com/office/word/2010/wordml" xmlns:w15="http://schemas.microsoft.com/office/word/2012/wordml" xmlns:w16cid="http://schemas.microsoft.com/office/word/2016/wordml/cid" xmlns:w16se="http://schemas.microsoft.com/office/word/2015/wordml/symex" mc:Ignorable="w14 w15 w16se w16cid">
   <w:docDefaults>
     <w:rPrDefault>
       <w:rPr>
@@ -5935,7 +5260,7 @@
       </w:pPr>
     </w:pPrDefault>
   </w:docDefaults>
-  <w:latentStyles w:defLockedState="0" w:defUIPriority="99" w:defSemiHidden="0" w:defUnhideWhenUsed="0" w:defQFormat="0" w:count="371">
+  <w:latentStyles w:defLockedState="0" w:defUIPriority="99" w:defSemiHidden="0" w:defUnhideWhenUsed="0" w:defQFormat="0" w:count="377">
     <w:lsdException w:name="Normal" w:uiPriority="0" w:qFormat="1"/>
     <w:lsdException w:name="heading 1" w:uiPriority="0" w:qFormat="1"/>
     <w:lsdException w:name="heading 2" w:semiHidden="1" w:uiPriority="9" w:unhideWhenUsed="1" w:qFormat="1"/>
@@ -6083,11 +5408,8 @@
     <w:lsdException w:name="Table 3D effects 3" w:semiHidden="1" w:unhideWhenUsed="1"/>
     <w:lsdException w:name="Table Contemporary" w:semiHidden="1" w:unhideWhenUsed="1"/>
     <w:lsdException w:name="Table Elegant" w:semiHidden="1" w:unhideWhenUsed="1"/>
-    <w:lsdException w:name="Table Professional" w:semiHidden="1" w:unhideWhenUsed="1"/>
     <w:lsdException w:name="Table Subtle 1" w:semiHidden="1" w:unhideWhenUsed="1"/>
     <w:lsdException w:name="Table Subtle 2" w:semiHidden="1" w:unhideWhenUsed="1"/>
-    <w:lsdException w:name="Table Web 1" w:semiHidden="1" w:unhideWhenUsed="1"/>
-    <w:lsdException w:name="Table Web 2" w:semiHidden="1" w:unhideWhenUsed="1"/>
     <w:lsdException w:name="Table Web 3" w:semiHidden="1" w:unhideWhenUsed="1"/>
     <w:lsdException w:name="Balloon Text" w:semiHidden="1" w:unhideWhenUsed="1"/>
     <w:lsdException w:name="Table Grid" w:uiPriority="39"/>
@@ -6307,6 +5629,12 @@
     <w:lsdException w:name="List Table 5 Dark Accent 6" w:uiPriority="50"/>
     <w:lsdException w:name="List Table 6 Colorful Accent 6" w:uiPriority="51"/>
     <w:lsdException w:name="List Table 7 Colorful Accent 6" w:uiPriority="52"/>
+    <w:lsdException w:name="Mention" w:semiHidden="1" w:unhideWhenUsed="1"/>
+    <w:lsdException w:name="Smart Hyperlink" w:semiHidden="1" w:unhideWhenUsed="1"/>
+    <w:lsdException w:name="Hashtag" w:semiHidden="1" w:unhideWhenUsed="1"/>
+    <w:lsdException w:name="Unresolved Mention" w:semiHidden="1" w:unhideWhenUsed="1"/>
+    <w:lsdException w:name="Smart Link" w:semiHidden="1" w:unhideWhenUsed="1"/>
+    <w:lsdException w:name="Smart Link Error" w:semiHidden="1" w:unhideWhenUsed="1"/>
   </w:latentStyles>
   <w:style w:type="paragraph" w:default="1" w:styleId="a">
     <w:name w:val="Normal"/>

</xml_diff>